<commit_message>
square root of number using Babylonian method
Find square root of number using Babylonian method.
1 Start with an arbitrary positive start value x (the closer to the
root, the better).
2 Initialize y = 1.
3. Do following until desired approximation is achieved.
a) Get the next approximation for root using average of x and y
b) Set y = n/x
</commit_message>
<xml_diff>
--- a/Assignment13.3_Session13.docx
+++ b/Assignment13.3_Session13.docx
@@ -31,7 +31,7 @@
           <w:sz w:val="48"/>
           <w:szCs w:val="48"/>
         </w:rPr>
-        <w:t>12</w:t>
+        <w:t>13</w:t>
       </w:r>
       <w:r>
         <w:rPr>
@@ -51,7 +51,17 @@
           <w:sz w:val="48"/>
           <w:szCs w:val="48"/>
         </w:rPr>
-        <w:t>INTRODUCTION TO SCALA - SESSION I</w:t>
+        <w:t>SCALA - SESSION I</w:t>
+      </w:r>
+      <w:r>
+        <w:rPr>
+          <w:b/>
+          <w:bCs/>
+          <w:color w:val="2E74B5" w:themeColor="accent1" w:themeShade="BF"/>
+          <w:sz w:val="48"/>
+          <w:szCs w:val="48"/>
+        </w:rPr>
+        <w:t>I</w:t>
       </w:r>
     </w:p>
     <w:p>
@@ -149,7 +159,15 @@
           <w:sz w:val="36"/>
           <w:szCs w:val="36"/>
         </w:rPr>
-        <w:t>Assignment 12.3</w:t>
+        <w:t>Assignment 13</w:t>
+      </w:r>
+      <w:r>
+        <w:rPr>
+          <w:color w:val="2E74B5" w:themeColor="accent1" w:themeShade="BF"/>
+          <w:sz w:val="36"/>
+          <w:szCs w:val="36"/>
+        </w:rPr>
+        <w:t>.3</w:t>
       </w:r>
     </w:p>
     <w:p>
@@ -318,12 +336,11 @@
     <w:p>
       <w:pPr>
         <w:pStyle w:val="TOCHeading"/>
+        <w:jc w:val="both"/>
         <w:rPr>
-          <w:rFonts w:asciiTheme="minorHAnsi" w:eastAsiaTheme="minorHAnsi" w:hAnsiTheme="minorHAnsi" w:cstheme="minorBidi"/>
           <w:color w:val="000000" w:themeColor="text1"/>
           <w:sz w:val="24"/>
           <w:szCs w:val="24"/>
-          <w:lang w:bidi="he-IL"/>
         </w:rPr>
       </w:pPr>
       <w:r>
@@ -334,7 +351,17 @@
           <w:sz w:val="24"/>
           <w:szCs w:val="24"/>
         </w:rPr>
-        <w:t>Assignment 12.3</w:t>
+        <w:t>Assignment 13</w:t>
+      </w:r>
+      <w:r>
+        <w:rPr>
+          <w:b/>
+          <w:bCs/>
+          <w:color w:val="000000" w:themeColor="text1"/>
+          <w:sz w:val="24"/>
+          <w:szCs w:val="24"/>
+        </w:rPr>
+        <w:t>.3</w:t>
       </w:r>
       <w:r>
         <w:rPr>
@@ -352,6 +379,19 @@
         </w:rPr>
         <w:t xml:space="preserve"> </w:t>
       </w:r>
+    </w:p>
+    <w:p>
+      <w:pPr>
+        <w:pStyle w:val="TOCHeading"/>
+        <w:jc w:val="both"/>
+        <w:rPr>
+          <w:rFonts w:asciiTheme="minorHAnsi" w:eastAsiaTheme="minorHAnsi" w:hAnsiTheme="minorHAnsi" w:cstheme="minorBidi"/>
+          <w:color w:val="000000" w:themeColor="text1"/>
+          <w:sz w:val="24"/>
+          <w:szCs w:val="24"/>
+          <w:lang w:bidi="he-IL"/>
+        </w:rPr>
+      </w:pPr>
       <w:r>
         <w:rPr>
           <w:rFonts w:asciiTheme="minorHAnsi" w:eastAsiaTheme="minorHAnsi" w:hAnsiTheme="minorHAnsi" w:cstheme="minorBidi"/>
@@ -360,75 +400,7 @@
           <w:szCs w:val="24"/>
           <w:lang w:bidi="he-IL"/>
         </w:rPr>
-        <w:t xml:space="preserve">Create a list of tuples, where the 1st element of the tuple is an </w:t>
-      </w:r>
-      <w:r>
-        <w:rPr>
-          <w:rFonts w:asciiTheme="minorHAnsi" w:eastAsiaTheme="minorHAnsi" w:hAnsiTheme="minorHAnsi" w:cstheme="minorBidi"/>
-          <w:b/>
-          <w:bCs/>
-          <w:color w:val="000000" w:themeColor="text1"/>
-          <w:sz w:val="24"/>
-          <w:szCs w:val="24"/>
-          <w:lang w:bidi="he-IL"/>
-        </w:rPr>
-        <w:t>‘</w:t>
-      </w:r>
-      <w:proofErr w:type="spellStart"/>
-      <w:r>
-        <w:rPr>
-          <w:rFonts w:asciiTheme="minorHAnsi" w:eastAsiaTheme="minorHAnsi" w:hAnsiTheme="minorHAnsi" w:cstheme="minorBidi"/>
-          <w:b/>
-          <w:bCs/>
-          <w:color w:val="000000" w:themeColor="text1"/>
-          <w:sz w:val="24"/>
-          <w:szCs w:val="24"/>
-          <w:lang w:bidi="he-IL"/>
-        </w:rPr>
-        <w:t>int</w:t>
-      </w:r>
-      <w:proofErr w:type="spellEnd"/>
-      <w:r>
-        <w:rPr>
-          <w:rFonts w:asciiTheme="minorHAnsi" w:eastAsiaTheme="minorHAnsi" w:hAnsiTheme="minorHAnsi" w:cstheme="minorBidi"/>
-          <w:b/>
-          <w:bCs/>
-          <w:color w:val="000000" w:themeColor="text1"/>
-          <w:sz w:val="24"/>
-          <w:szCs w:val="24"/>
-          <w:lang w:bidi="he-IL"/>
-        </w:rPr>
-        <w:t>’</w:t>
-      </w:r>
-      <w:r>
-        <w:rPr>
-          <w:rFonts w:asciiTheme="minorHAnsi" w:eastAsiaTheme="minorHAnsi" w:hAnsiTheme="minorHAnsi" w:cstheme="minorBidi"/>
-          <w:color w:val="000000" w:themeColor="text1"/>
-          <w:sz w:val="24"/>
-          <w:szCs w:val="24"/>
-          <w:lang w:bidi="he-IL"/>
-        </w:rPr>
-        <w:t xml:space="preserve"> and the second</w:t>
-      </w:r>
-      <w:r>
-        <w:rPr>
-          <w:rFonts w:asciiTheme="minorHAnsi" w:eastAsiaTheme="minorHAnsi" w:hAnsiTheme="minorHAnsi" w:cstheme="minorBidi"/>
-          <w:color w:val="000000" w:themeColor="text1"/>
-          <w:sz w:val="24"/>
-          <w:szCs w:val="24"/>
-          <w:lang w:bidi="he-IL"/>
-        </w:rPr>
-        <w:t xml:space="preserve"> </w:t>
-      </w:r>
-      <w:r>
-        <w:rPr>
-          <w:rFonts w:asciiTheme="minorHAnsi" w:eastAsiaTheme="minorHAnsi" w:hAnsiTheme="minorHAnsi" w:cstheme="minorBidi"/>
-          <w:color w:val="000000" w:themeColor="text1"/>
-          <w:sz w:val="24"/>
-          <w:szCs w:val="24"/>
-          <w:lang w:bidi="he-IL"/>
-        </w:rPr>
-        <w:t>element is a string.</w:t>
+        <w:t>Find square root of number using Babylonian method.</w:t>
       </w:r>
     </w:p>
     <w:sdt>
@@ -457,7 +429,6 @@
         <w:p>
           <w:pPr>
             <w:pStyle w:val="TOCHeading"/>
-            <w:jc w:val="both"/>
           </w:pPr>
           <w:r>
             <w:t>Contents</w:t>
@@ -483,7 +454,7 @@
           <w:r>
             <w:fldChar w:fldCharType="separate"/>
           </w:r>
-          <w:hyperlink w:anchor="_Toc500864149" w:history="1">
+          <w:hyperlink w:anchor="_Toc501107020" w:history="1">
             <w:r>
               <w:rPr>
                 <w:rStyle w:val="Hyperlink"/>
@@ -510,7 +481,76 @@
                 <w:noProof/>
                 <w:webHidden/>
               </w:rPr>
-              <w:instrText xml:space="preserve"> PAGEREF _Toc500864149 \h </w:instrText>
+              <w:instrText xml:space="preserve"> PAGEREF _Toc501107020 \h </w:instrText>
+            </w:r>
+            <w:r>
+              <w:rPr>
+                <w:noProof/>
+                <w:webHidden/>
+              </w:rPr>
+            </w:r>
+            <w:r>
+              <w:rPr>
+                <w:noProof/>
+                <w:webHidden/>
+              </w:rPr>
+              <w:fldChar w:fldCharType="separate"/>
+            </w:r>
+            <w:r>
+              <w:rPr>
+                <w:noProof/>
+                <w:webHidden/>
+              </w:rPr>
+              <w:t>1</w:t>
+            </w:r>
+            <w:r>
+              <w:rPr>
+                <w:noProof/>
+                <w:webHidden/>
+              </w:rPr>
+              <w:fldChar w:fldCharType="end"/>
+            </w:r>
+          </w:hyperlink>
+        </w:p>
+        <w:p>
+          <w:pPr>
+            <w:pStyle w:val="TOC1"/>
+            <w:tabs>
+              <w:tab w:val="right" w:leader="dot" w:pos="9350"/>
+            </w:tabs>
+            <w:rPr>
+              <w:rFonts w:eastAsiaTheme="minorEastAsia"/>
+              <w:noProof/>
+            </w:rPr>
+          </w:pPr>
+          <w:hyperlink w:anchor="_Toc501107021" w:history="1">
+            <w:r>
+              <w:rPr>
+                <w:rStyle w:val="Hyperlink"/>
+                <w:noProof/>
+              </w:rPr>
+              <w:t>Problem Statement</w:t>
+            </w:r>
+            <w:r>
+              <w:rPr>
+                <w:noProof/>
+                <w:webHidden/>
+              </w:rPr>
+              <w:tab/>
+            </w:r>
+            <w:r>
+              <w:rPr>
+                <w:noProof/>
+                <w:webHidden/>
+              </w:rPr>
+              <w:fldChar w:fldCharType="begin"/>
+            </w:r>
+            <w:r>
+              <w:rPr>
+                <w:noProof/>
+                <w:webHidden/>
+              </w:rPr>
+              <w:instrText xml:space="preserve"> PAGEREF _Toc501107021 \h </w:instrText>
             </w:r>
             <w:r>
               <w:rPr>
@@ -552,13 +592,13 @@
               <w:noProof/>
             </w:rPr>
           </w:pPr>
-          <w:hyperlink w:anchor="_Toc500864150" w:history="1">
+          <w:hyperlink w:anchor="_Toc501107022" w:history="1">
             <w:r>
               <w:rPr>
                 <w:rStyle w:val="Hyperlink"/>
                 <w:noProof/>
               </w:rPr>
-              <w:t>Problem Statement</w:t>
+              <w:t>Task – Find square root if a number using Babylonian Method</w:t>
             </w:r>
             <w:r>
               <w:rPr>
@@ -579,76 +619,7 @@
                 <w:noProof/>
                 <w:webHidden/>
               </w:rPr>
-              <w:instrText xml:space="preserve"> PAGEREF _Toc500864150 \h </w:instrText>
-            </w:r>
-            <w:r>
-              <w:rPr>
-                <w:noProof/>
-                <w:webHidden/>
-              </w:rPr>
-            </w:r>
-            <w:r>
-              <w:rPr>
-                <w:noProof/>
-                <w:webHidden/>
-              </w:rPr>
-              <w:fldChar w:fldCharType="separate"/>
-            </w:r>
-            <w:r>
-              <w:rPr>
-                <w:noProof/>
-                <w:webHidden/>
-              </w:rPr>
-              <w:t>2</w:t>
-            </w:r>
-            <w:r>
-              <w:rPr>
-                <w:noProof/>
-                <w:webHidden/>
-              </w:rPr>
-              <w:fldChar w:fldCharType="end"/>
-            </w:r>
-          </w:hyperlink>
-        </w:p>
-        <w:p>
-          <w:pPr>
-            <w:pStyle w:val="TOC1"/>
-            <w:tabs>
-              <w:tab w:val="right" w:leader="dot" w:pos="9350"/>
-            </w:tabs>
-            <w:rPr>
-              <w:rFonts w:eastAsiaTheme="minorEastAsia"/>
-              <w:noProof/>
-            </w:rPr>
-          </w:pPr>
-          <w:hyperlink w:anchor="_Toc500864151" w:history="1">
-            <w:r>
-              <w:rPr>
-                <w:rStyle w:val="Hyperlink"/>
-                <w:noProof/>
-              </w:rPr>
-              <w:t>Task 1</w:t>
-            </w:r>
-            <w:r>
-              <w:rPr>
-                <w:noProof/>
-                <w:webHidden/>
-              </w:rPr>
-              <w:tab/>
-            </w:r>
-            <w:r>
-              <w:rPr>
-                <w:noProof/>
-                <w:webHidden/>
-              </w:rPr>
-              <w:fldChar w:fldCharType="begin"/>
-            </w:r>
-            <w:r>
-              <w:rPr>
-                <w:noProof/>
-                <w:webHidden/>
-              </w:rPr>
-              <w:instrText xml:space="preserve"> PAGEREF _Toc500864151 \h </w:instrText>
+              <w:instrText xml:space="preserve"> PAGEREF _Toc501107022 \h </w:instrText>
             </w:r>
             <w:r>
               <w:rPr>
@@ -690,13 +661,13 @@
               <w:noProof/>
             </w:rPr>
           </w:pPr>
-          <w:hyperlink w:anchor="_Toc500864152" w:history="1">
+          <w:hyperlink w:anchor="_Toc501107023" w:history="1">
             <w:r>
               <w:rPr>
                 <w:rStyle w:val="Hyperlink"/>
                 <w:noProof/>
               </w:rPr>
-              <w:t>SCALA REPL</w:t>
+              <w:t>Scala code</w:t>
             </w:r>
             <w:r>
               <w:rPr>
@@ -717,7 +688,7 @@
                 <w:noProof/>
                 <w:webHidden/>
               </w:rPr>
-              <w:instrText xml:space="preserve"> PAGEREF _Toc500864152 \h </w:instrText>
+              <w:instrText xml:space="preserve"> PAGEREF _Toc501107023 \h </w:instrText>
             </w:r>
             <w:r>
               <w:rPr>
@@ -759,13 +730,13 @@
               <w:noProof/>
             </w:rPr>
           </w:pPr>
-          <w:hyperlink w:anchor="_Toc500864153" w:history="1">
+          <w:hyperlink w:anchor="_Toc501107024" w:history="1">
             <w:r>
               <w:rPr>
                 <w:rStyle w:val="Hyperlink"/>
                 <w:noProof/>
               </w:rPr>
-              <w:t>Reqired Output</w:t>
+              <w:t>Screen Shot</w:t>
             </w:r>
             <w:r>
               <w:rPr>
@@ -786,214 +757,7 @@
                 <w:noProof/>
                 <w:webHidden/>
               </w:rPr>
-              <w:instrText xml:space="preserve"> PAGEREF _Toc500864153 \h </w:instrText>
-            </w:r>
-            <w:r>
-              <w:rPr>
-                <w:noProof/>
-                <w:webHidden/>
-              </w:rPr>
-            </w:r>
-            <w:r>
-              <w:rPr>
-                <w:noProof/>
-                <w:webHidden/>
-              </w:rPr>
-              <w:fldChar w:fldCharType="separate"/>
-            </w:r>
-            <w:r>
-              <w:rPr>
-                <w:noProof/>
-                <w:webHidden/>
-              </w:rPr>
-              <w:t>2</w:t>
-            </w:r>
-            <w:r>
-              <w:rPr>
-                <w:noProof/>
-                <w:webHidden/>
-              </w:rPr>
-              <w:fldChar w:fldCharType="end"/>
-            </w:r>
-          </w:hyperlink>
-        </w:p>
-        <w:p>
-          <w:pPr>
-            <w:pStyle w:val="TOC1"/>
-            <w:tabs>
-              <w:tab w:val="right" w:leader="dot" w:pos="9350"/>
-            </w:tabs>
-            <w:rPr>
-              <w:rFonts w:eastAsiaTheme="minorEastAsia"/>
-              <w:noProof/>
-            </w:rPr>
-          </w:pPr>
-          <w:hyperlink w:anchor="_Toc500864154" w:history="1">
-            <w:r>
-              <w:rPr>
-                <w:rStyle w:val="Hyperlink"/>
-                <w:noProof/>
-              </w:rPr>
-              <w:t>Task2</w:t>
-            </w:r>
-            <w:r>
-              <w:rPr>
-                <w:noProof/>
-                <w:webHidden/>
-              </w:rPr>
-              <w:tab/>
-            </w:r>
-            <w:r>
-              <w:rPr>
-                <w:noProof/>
-                <w:webHidden/>
-              </w:rPr>
-              <w:fldChar w:fldCharType="begin"/>
-            </w:r>
-            <w:r>
-              <w:rPr>
-                <w:noProof/>
-                <w:webHidden/>
-              </w:rPr>
-              <w:instrText xml:space="preserve"> PAGEREF _Toc500864154 \h </w:instrText>
-            </w:r>
-            <w:r>
-              <w:rPr>
-                <w:noProof/>
-                <w:webHidden/>
-              </w:rPr>
-            </w:r>
-            <w:r>
-              <w:rPr>
-                <w:noProof/>
-                <w:webHidden/>
-              </w:rPr>
-              <w:fldChar w:fldCharType="separate"/>
-            </w:r>
-            <w:r>
-              <w:rPr>
-                <w:noProof/>
-                <w:webHidden/>
-              </w:rPr>
-              <w:t>3</w:t>
-            </w:r>
-            <w:r>
-              <w:rPr>
-                <w:noProof/>
-                <w:webHidden/>
-              </w:rPr>
-              <w:fldChar w:fldCharType="end"/>
-            </w:r>
-          </w:hyperlink>
-        </w:p>
-        <w:p>
-          <w:pPr>
-            <w:pStyle w:val="TOC2"/>
-            <w:tabs>
-              <w:tab w:val="right" w:leader="dot" w:pos="9350"/>
-            </w:tabs>
-            <w:rPr>
-              <w:rFonts w:eastAsiaTheme="minorEastAsia"/>
-              <w:noProof/>
-            </w:rPr>
-          </w:pPr>
-          <w:hyperlink w:anchor="_Toc500864155" w:history="1">
-            <w:r>
-              <w:rPr>
-                <w:rStyle w:val="Hyperlink"/>
-                <w:noProof/>
-              </w:rPr>
-              <w:t>SCALA REPL</w:t>
-            </w:r>
-            <w:r>
-              <w:rPr>
-                <w:noProof/>
-                <w:webHidden/>
-              </w:rPr>
-              <w:tab/>
-            </w:r>
-            <w:r>
-              <w:rPr>
-                <w:noProof/>
-                <w:webHidden/>
-              </w:rPr>
-              <w:fldChar w:fldCharType="begin"/>
-            </w:r>
-            <w:r>
-              <w:rPr>
-                <w:noProof/>
-                <w:webHidden/>
-              </w:rPr>
-              <w:instrText xml:space="preserve"> PAGEREF _Toc500864155 \h </w:instrText>
-            </w:r>
-            <w:r>
-              <w:rPr>
-                <w:noProof/>
-                <w:webHidden/>
-              </w:rPr>
-            </w:r>
-            <w:r>
-              <w:rPr>
-                <w:noProof/>
-                <w:webHidden/>
-              </w:rPr>
-              <w:fldChar w:fldCharType="separate"/>
-            </w:r>
-            <w:r>
-              <w:rPr>
-                <w:noProof/>
-                <w:webHidden/>
-              </w:rPr>
-              <w:t>3</w:t>
-            </w:r>
-            <w:r>
-              <w:rPr>
-                <w:noProof/>
-                <w:webHidden/>
-              </w:rPr>
-              <w:fldChar w:fldCharType="end"/>
-            </w:r>
-          </w:hyperlink>
-        </w:p>
-        <w:p>
-          <w:pPr>
-            <w:pStyle w:val="TOC2"/>
-            <w:tabs>
-              <w:tab w:val="right" w:leader="dot" w:pos="9350"/>
-            </w:tabs>
-            <w:rPr>
-              <w:rFonts w:eastAsiaTheme="minorEastAsia"/>
-              <w:noProof/>
-            </w:rPr>
-          </w:pPr>
-          <w:hyperlink w:anchor="_Toc500864156" w:history="1">
-            <w:r>
-              <w:rPr>
-                <w:rStyle w:val="Hyperlink"/>
-                <w:noProof/>
-              </w:rPr>
-              <w:t>Required Output</w:t>
-            </w:r>
-            <w:r>
-              <w:rPr>
-                <w:noProof/>
-                <w:webHidden/>
-              </w:rPr>
-              <w:tab/>
-            </w:r>
-            <w:r>
-              <w:rPr>
-                <w:noProof/>
-                <w:webHidden/>
-              </w:rPr>
-              <w:fldChar w:fldCharType="begin"/>
-            </w:r>
-            <w:r>
-              <w:rPr>
-                <w:noProof/>
-                <w:webHidden/>
-              </w:rPr>
-              <w:instrText xml:space="preserve"> PAGEREF _Toc500864156 \h </w:instrText>
+              <w:instrText xml:space="preserve"> PAGEREF _Toc501107024 \h </w:instrText>
             </w:r>
             <w:r>
               <w:rPr>
@@ -1054,11 +818,13 @@
     <w:p/>
     <w:p/>
     <w:p/>
+    <w:p/>
+    <w:p/>
     <w:p>
       <w:pPr>
         <w:pStyle w:val="Heading1"/>
       </w:pPr>
-      <w:bookmarkStart w:id="0" w:name="_Toc500864149"/>
+      <w:bookmarkStart w:id="0" w:name="_Toc501107020"/>
       <w:r>
         <w:lastRenderedPageBreak/>
         <w:t>Introduction</w:t>
@@ -1070,14 +836,20 @@
         <w:t xml:space="preserve">In this assignment, we are going to </w:t>
       </w:r>
       <w:r>
-        <w:t>write a SCALA REPL commands to achieve the provided task,</w:t>
+        <w:t>write a SCALA</w:t>
+      </w:r>
+      <w:r>
+        <w:t xml:space="preserve"> code to find square root using Babylonian method</w:t>
+      </w:r>
+      <w:r>
+        <w:t>,</w:t>
       </w:r>
     </w:p>
     <w:p>
       <w:pPr>
         <w:pStyle w:val="Heading1"/>
       </w:pPr>
-      <w:bookmarkStart w:id="1" w:name="_Toc500864150"/>
+      <w:bookmarkStart w:id="1" w:name="_Toc501107021"/>
       <w:r>
         <w:t>Problem Statement</w:t>
       </w:r>
@@ -1085,29 +857,40 @@
     </w:p>
     <w:p>
       <w:r>
-        <w:t>C</w:t>
+        <w:t>Find square root of number using Babylonian method.</w:t>
       </w:r>
+    </w:p>
+    <w:p>
+      <w:pPr>
+        <w:pStyle w:val="ListParagraph"/>
+        <w:numPr>
+          <w:ilvl w:val="0"/>
+          <w:numId w:val="44"/>
+        </w:numPr>
+      </w:pPr>
       <w:r>
-        <w:t xml:space="preserve">reate a list of tuples, where the 1st element of the tuple is an </w:t>
-      </w:r>
-      <w:proofErr w:type="spellStart"/>
-      <w:r>
-        <w:t>int</w:t>
-      </w:r>
-      <w:proofErr w:type="spellEnd"/>
-      <w:r>
-        <w:t xml:space="preserve"> and the second</w:t>
+        <w:t>1 Start with an arbitrary positive start value x (the closer to the</w:t>
       </w:r>
       <w:r>
         <w:t xml:space="preserve"> </w:t>
       </w:r>
       <w:r>
-        <w:t>element is a string.</w:t>
+        <w:t>Root</w:t>
+      </w:r>
+      <w:r>
+        <w:t>, the better).</w:t>
       </w:r>
     </w:p>
     <w:p>
+      <w:pPr>
+        <w:pStyle w:val="ListParagraph"/>
+        <w:numPr>
+          <w:ilvl w:val="0"/>
+          <w:numId w:val="44"/>
+        </w:numPr>
+      </w:pPr>
       <w:r>
-        <w:t>Example - ((1, ‘alpha’), (2, ‘beta’), (3, ‘gamma’), (4, ‘zeta’), (5, ‘omega’))</w:t>
+        <w:t>Initialize y = 1.</w:t>
       </w:r>
     </w:p>
     <w:p>
@@ -1115,211 +898,1712 @@
         <w:pStyle w:val="ListParagraph"/>
         <w:numPr>
           <w:ilvl w:val="0"/>
-          <w:numId w:val="43"/>
+          <w:numId w:val="44"/>
         </w:numPr>
       </w:pPr>
       <w:r>
-        <w:t>For</w:t>
-      </w:r>
-      <w:r>
-        <w:t xml:space="preserve"> the above list, print the numbers where the corresponding string length is 4</w:t>
+        <w:t>Do following until desired approximation is achieved.</w:t>
       </w:r>
     </w:p>
     <w:p>
       <w:pPr>
         <w:pStyle w:val="ListParagraph"/>
         <w:numPr>
-          <w:ilvl w:val="0"/>
-          <w:numId w:val="43"/>
+          <w:ilvl w:val="1"/>
+          <w:numId w:val="44"/>
         </w:numPr>
       </w:pPr>
       <w:r>
-        <w:t>Find</w:t>
-      </w:r>
-      <w:r>
-        <w:t xml:space="preserve"> the average of all numbers, where the corresponding string contains alphabet ‘m’</w:t>
-      </w:r>
-      <w:r>
-        <w:t xml:space="preserve"> </w:t>
-      </w:r>
-      <w:r>
-        <w:t>or alphabet ‘z’</w:t>
+        <w:t>Get the next approximation for root using average of x and y</w:t>
       </w:r>
     </w:p>
     <w:p>
       <w:pPr>
+        <w:pStyle w:val="ListParagraph"/>
+        <w:numPr>
+          <w:ilvl w:val="1"/>
+          <w:numId w:val="44"/>
+        </w:numPr>
+      </w:pPr>
+      <w:r>
+        <w:t>Set y = n/x</w:t>
+      </w:r>
+    </w:p>
+    <w:p>
+      <w:pPr>
+        <w:jc w:val="both"/>
+      </w:pPr>
+      <w:r>
+        <w:t>The Babylonian method for finding square roots involves dividing and averaging, over and over, to obtain a more accurate solution with each repeat of the process. Step 2: Divide your original number by your guess. Step 3: Find the average of these numbers. Step 4: Use this average as your next guess.</w:t>
+      </w:r>
+    </w:p>
+    <w:p>
+      <w:pPr>
         <w:pStyle w:val="Heading1"/>
       </w:pPr>
-      <w:bookmarkStart w:id="2" w:name="_Toc500864151"/>
+      <w:bookmarkStart w:id="2" w:name="_Toc501107022"/>
       <w:r>
-        <w:t>Task 1</w:t>
+        <w:t>Task – Find square root if a number using Babylonian Method</w:t>
       </w:r>
       <w:bookmarkEnd w:id="2"/>
     </w:p>
     <w:p>
+      <w:pPr>
+        <w:pStyle w:val="Heading2"/>
+      </w:pPr>
+      <w:bookmarkStart w:id="3" w:name="_Toc501107023"/>
       <w:r>
-        <w:t>For the above list, print the numbers where the corresponding string length is 4</w:t>
-      </w:r>
-      <w:r>
-        <w:t>,</w:t>
-      </w:r>
-    </w:p>
-    <w:p>
-      <w:pPr>
-        <w:pStyle w:val="Heading2"/>
-      </w:pPr>
-      <w:bookmarkStart w:id="3" w:name="_Toc500864152"/>
-      <w:r>
-        <w:t>SCALA REPL</w:t>
+        <w:t>Scala code</w:t>
       </w:r>
       <w:bookmarkEnd w:id="3"/>
     </w:p>
     <w:p>
-      <w:pPr>
-        <w:rPr>
-          <w:b/>
-          <w:bCs/>
-          <w:i/>
-          <w:iCs/>
-        </w:rPr>
-      </w:pPr>
       <w:r>
         <w:rPr>
-          <w:b/>
-          <w:bCs/>
-          <w:i/>
-          <w:iCs/>
+          <w:noProof/>
         </w:rPr>
-        <w:t>Scala&gt;</w:t>
-      </w:r>
-      <w:proofErr w:type="spellStart"/>
-      <w:r>
-        <w:rPr>
-          <w:b/>
-          <w:bCs/>
-          <w:i/>
-          <w:iCs/>
-        </w:rPr>
-        <w:t>var</w:t>
-      </w:r>
-      <w:proofErr w:type="spellEnd"/>
-      <w:r>
-        <w:rPr>
-          <w:b/>
-          <w:bCs/>
-          <w:i/>
-          <w:iCs/>
-        </w:rPr>
-        <w:t xml:space="preserve"> </w:t>
-      </w:r>
-      <w:proofErr w:type="gramStart"/>
-      <w:r>
-        <w:rPr>
-          <w:b/>
-          <w:bCs/>
-          <w:i/>
-          <w:iCs/>
-        </w:rPr>
-        <w:t>tuple :</w:t>
-      </w:r>
-      <w:proofErr w:type="gramEnd"/>
-      <w:r>
-        <w:rPr>
-          <w:b/>
-          <w:bCs/>
-          <w:i/>
-          <w:iCs/>
-        </w:rPr>
-        <w:t xml:space="preserve"> List[(</w:t>
-      </w:r>
-      <w:proofErr w:type="spellStart"/>
-      <w:r>
-        <w:rPr>
-          <w:b/>
-          <w:bCs/>
-          <w:i/>
-          <w:iCs/>
-        </w:rPr>
-        <w:t>Int,String</w:t>
-      </w:r>
-      <w:proofErr w:type="spellEnd"/>
-      <w:r>
-        <w:rPr>
-          <w:b/>
-          <w:bCs/>
-          <w:i/>
-          <w:iCs/>
-        </w:rPr>
-        <w:t>)] = List((1,"alpha"),(2,"beta"),(3,"gamma"),(4,"zeta"),(5,"omega"))</w:t>
+        <mc:AlternateContent>
+          <mc:Choice Requires="wps">
+            <w:drawing>
+              <wp:anchor distT="0" distB="0" distL="114300" distR="114300" simplePos="0" relativeHeight="251661312" behindDoc="0" locked="0" layoutInCell="1" allowOverlap="1" wp14:anchorId="436E2D1F" wp14:editId="74C5E61C">
+                <wp:simplePos x="0" y="0"/>
+                <wp:positionH relativeFrom="column">
+                  <wp:posOffset>76200</wp:posOffset>
+                </wp:positionH>
+                <wp:positionV relativeFrom="paragraph">
+                  <wp:posOffset>45085</wp:posOffset>
+                </wp:positionV>
+                <wp:extent cx="6000750" cy="3495675"/>
+                <wp:effectExtent l="0" t="0" r="19050" b="28575"/>
+                <wp:wrapNone/>
+                <wp:docPr id="6" name="Rectangle 6"/>
+                <wp:cNvGraphicFramePr/>
+                <a:graphic xmlns:a="http://schemas.openxmlformats.org/drawingml/2006/main">
+                  <a:graphicData uri="http://schemas.microsoft.com/office/word/2010/wordprocessingShape">
+                    <wps:wsp>
+                      <wps:cNvSpPr/>
+                      <wps:spPr>
+                        <a:xfrm>
+                          <a:off x="0" y="0"/>
+                          <a:ext cx="6000750" cy="3495675"/>
+                        </a:xfrm>
+                        <a:prstGeom prst="rect">
+                          <a:avLst/>
+                        </a:prstGeom>
+                      </wps:spPr>
+                      <wps:style>
+                        <a:lnRef idx="2">
+                          <a:schemeClr val="accent6"/>
+                        </a:lnRef>
+                        <a:fillRef idx="1">
+                          <a:schemeClr val="lt1"/>
+                        </a:fillRef>
+                        <a:effectRef idx="0">
+                          <a:schemeClr val="accent6"/>
+                        </a:effectRef>
+                        <a:fontRef idx="minor">
+                          <a:schemeClr val="dk1"/>
+                        </a:fontRef>
+                      </wps:style>
+                      <wps:txbx>
+                        <w:txbxContent>
+                          <w:p>
+                            <w:pPr>
+                              <w:pStyle w:val="HTMLPreformatted"/>
+                              <w:shd w:val="clear" w:color="auto" w:fill="FFFFFF"/>
+                              <w:rPr>
+                                <w:b/>
+                                <w:bCs/>
+                                <w:color w:val="000080"/>
+                                <w:sz w:val="18"/>
+                                <w:szCs w:val="18"/>
+                              </w:rPr>
+                            </w:pPr>
+                          </w:p>
+                          <w:p>
+                            <w:pPr>
+                              <w:pStyle w:val="HTMLPreformatted"/>
+                              <w:shd w:val="clear" w:color="auto" w:fill="FFFFFF"/>
+                              <w:rPr>
+                                <w:b/>
+                                <w:bCs/>
+                                <w:color w:val="000080"/>
+                                <w:sz w:val="18"/>
+                                <w:szCs w:val="18"/>
+                              </w:rPr>
+                            </w:pPr>
+                          </w:p>
+                          <w:p>
+                            <w:pPr>
+                              <w:pStyle w:val="HTMLPreformatted"/>
+                              <w:shd w:val="clear" w:color="auto" w:fill="FFFFFF"/>
+                              <w:rPr>
+                                <w:color w:val="000000"/>
+                                <w:sz w:val="18"/>
+                                <w:szCs w:val="18"/>
+                              </w:rPr>
+                            </w:pPr>
+                            <w:r>
+                              <w:rPr>
+                                <w:b/>
+                                <w:bCs/>
+                                <w:color w:val="000080"/>
+                                <w:sz w:val="18"/>
+                                <w:szCs w:val="18"/>
+                              </w:rPr>
+                              <w:t xml:space="preserve">package </w:t>
+                            </w:r>
+                            <w:r>
+                              <w:rPr>
+                                <w:color w:val="000000"/>
+                                <w:sz w:val="18"/>
+                                <w:szCs w:val="18"/>
+                              </w:rPr>
+                              <w:t>Assignment13_3</w:t>
+                            </w:r>
+                            <w:r>
+                              <w:rPr>
+                                <w:color w:val="000000"/>
+                                <w:sz w:val="18"/>
+                                <w:szCs w:val="18"/>
+                              </w:rPr>
+                              <w:br/>
+                            </w:r>
+                            <w:r>
+                              <w:rPr>
+                                <w:color w:val="000000"/>
+                                <w:sz w:val="18"/>
+                                <w:szCs w:val="18"/>
+                              </w:rPr>
+                              <w:br/>
+                            </w:r>
+                            <w:r>
+                              <w:rPr>
+                                <w:b/>
+                                <w:bCs/>
+                                <w:color w:val="000080"/>
+                                <w:sz w:val="18"/>
+                                <w:szCs w:val="18"/>
+                              </w:rPr>
+                              <w:t xml:space="preserve">object </w:t>
+                            </w:r>
+                            <w:proofErr w:type="spellStart"/>
+                            <w:r>
+                              <w:rPr>
+                                <w:color w:val="000000"/>
+                                <w:sz w:val="18"/>
+                                <w:szCs w:val="18"/>
+                              </w:rPr>
+                              <w:t>SquarerootBabylonian</w:t>
+                            </w:r>
+                            <w:proofErr w:type="spellEnd"/>
+                            <w:r>
+                              <w:rPr>
+                                <w:color w:val="000000"/>
+                                <w:sz w:val="18"/>
+                                <w:szCs w:val="18"/>
+                              </w:rPr>
+                              <w:br/>
+                              <w:t>{</w:t>
+                            </w:r>
+                            <w:r>
+                              <w:rPr>
+                                <w:color w:val="000000"/>
+                                <w:sz w:val="18"/>
+                                <w:szCs w:val="18"/>
+                              </w:rPr>
+                              <w:br/>
+                              <w:t xml:space="preserve">  </w:t>
+                            </w:r>
+                            <w:proofErr w:type="spellStart"/>
+                            <w:r>
+                              <w:rPr>
+                                <w:b/>
+                                <w:bCs/>
+                                <w:color w:val="000080"/>
+                                <w:sz w:val="18"/>
+                                <w:szCs w:val="18"/>
+                              </w:rPr>
+                              <w:t>def</w:t>
+                            </w:r>
+                            <w:proofErr w:type="spellEnd"/>
+                            <w:r>
+                              <w:rPr>
+                                <w:b/>
+                                <w:bCs/>
+                                <w:color w:val="000080"/>
+                                <w:sz w:val="18"/>
+                                <w:szCs w:val="18"/>
+                              </w:rPr>
+                              <w:t xml:space="preserve"> </w:t>
+                            </w:r>
+                            <w:proofErr w:type="spellStart"/>
+                            <w:r>
+                              <w:rPr>
+                                <w:color w:val="000000"/>
+                                <w:sz w:val="18"/>
+                                <w:szCs w:val="18"/>
+                              </w:rPr>
+                              <w:t>squareRoot</w:t>
+                            </w:r>
+                            <w:proofErr w:type="spellEnd"/>
+                            <w:r>
+                              <w:rPr>
+                                <w:color w:val="000000"/>
+                                <w:sz w:val="18"/>
+                                <w:szCs w:val="18"/>
+                              </w:rPr>
+                              <w:t>(</w:t>
+                            </w:r>
+                            <w:proofErr w:type="spellStart"/>
+                            <w:r>
+                              <w:rPr>
+                                <w:color w:val="000000"/>
+                                <w:sz w:val="18"/>
+                                <w:szCs w:val="18"/>
+                              </w:rPr>
+                              <w:t>n:Int</w:t>
+                            </w:r>
+                            <w:proofErr w:type="spellEnd"/>
+                            <w:r>
+                              <w:rPr>
+                                <w:color w:val="000000"/>
+                                <w:sz w:val="18"/>
+                                <w:szCs w:val="18"/>
+                              </w:rPr>
+                              <w:t xml:space="preserve">): </w:t>
+                            </w:r>
+                            <w:proofErr w:type="spellStart"/>
+                            <w:r>
+                              <w:rPr>
+                                <w:color w:val="000000"/>
+                                <w:sz w:val="18"/>
+                                <w:szCs w:val="18"/>
+                              </w:rPr>
+                              <w:t>Int</w:t>
+                            </w:r>
+                            <w:proofErr w:type="spellEnd"/>
+                            <w:r>
+                              <w:rPr>
+                                <w:color w:val="000000"/>
+                                <w:sz w:val="18"/>
+                                <w:szCs w:val="18"/>
+                              </w:rPr>
+                              <w:t>=</w:t>
+                            </w:r>
+                            <w:r>
+                              <w:rPr>
+                                <w:color w:val="000000"/>
+                                <w:sz w:val="18"/>
+                                <w:szCs w:val="18"/>
+                              </w:rPr>
+                              <w:br/>
+                              <w:t xml:space="preserve">  {</w:t>
+                            </w:r>
+                            <w:r>
+                              <w:rPr>
+                                <w:color w:val="000000"/>
+                                <w:sz w:val="18"/>
+                                <w:szCs w:val="18"/>
+                              </w:rPr>
+                              <w:br/>
+                              <w:t xml:space="preserve">    </w:t>
+                            </w:r>
+                            <w:proofErr w:type="spellStart"/>
+                            <w:r>
+                              <w:rPr>
+                                <w:b/>
+                                <w:bCs/>
+                                <w:color w:val="000080"/>
+                                <w:sz w:val="18"/>
+                                <w:szCs w:val="18"/>
+                              </w:rPr>
+                              <w:t>var</w:t>
+                            </w:r>
+                            <w:proofErr w:type="spellEnd"/>
+                            <w:r>
+                              <w:rPr>
+                                <w:b/>
+                                <w:bCs/>
+                                <w:color w:val="000080"/>
+                                <w:sz w:val="18"/>
+                                <w:szCs w:val="18"/>
+                              </w:rPr>
+                              <w:t xml:space="preserve"> </w:t>
+                            </w:r>
+                            <w:r>
+                              <w:rPr>
+                                <w:color w:val="000000"/>
+                                <w:sz w:val="18"/>
+                                <w:szCs w:val="18"/>
+                              </w:rPr>
+                              <w:t>x = n;</w:t>
+                            </w:r>
+                            <w:r>
+                              <w:rPr>
+                                <w:color w:val="000000"/>
+                                <w:sz w:val="18"/>
+                                <w:szCs w:val="18"/>
+                              </w:rPr>
+                              <w:br/>
+                              <w:t xml:space="preserve">    </w:t>
+                            </w:r>
+                            <w:proofErr w:type="spellStart"/>
+                            <w:r>
+                              <w:rPr>
+                                <w:b/>
+                                <w:bCs/>
+                                <w:color w:val="000080"/>
+                                <w:sz w:val="18"/>
+                                <w:szCs w:val="18"/>
+                              </w:rPr>
+                              <w:t>var</w:t>
+                            </w:r>
+                            <w:proofErr w:type="spellEnd"/>
+                            <w:r>
+                              <w:rPr>
+                                <w:b/>
+                                <w:bCs/>
+                                <w:color w:val="000080"/>
+                                <w:sz w:val="18"/>
+                                <w:szCs w:val="18"/>
+                              </w:rPr>
+                              <w:t xml:space="preserve"> </w:t>
+                            </w:r>
+                            <w:r>
+                              <w:rPr>
+                                <w:color w:val="000000"/>
+                                <w:sz w:val="18"/>
+                                <w:szCs w:val="18"/>
+                              </w:rPr>
+                              <w:t xml:space="preserve">y = </w:t>
+                            </w:r>
+                            <w:r>
+                              <w:rPr>
+                                <w:color w:val="0000FF"/>
+                                <w:sz w:val="18"/>
+                                <w:szCs w:val="18"/>
+                              </w:rPr>
+                              <w:t>1</w:t>
+                            </w:r>
+                            <w:r>
+                              <w:rPr>
+                                <w:color w:val="000000"/>
+                                <w:sz w:val="18"/>
+                                <w:szCs w:val="18"/>
+                              </w:rPr>
+                              <w:t>;</w:t>
+                            </w:r>
+                            <w:r>
+                              <w:rPr>
+                                <w:color w:val="000000"/>
+                                <w:sz w:val="18"/>
+                                <w:szCs w:val="18"/>
+                              </w:rPr>
+                              <w:br/>
+                              <w:t xml:space="preserve">    </w:t>
+                            </w:r>
+                            <w:proofErr w:type="spellStart"/>
+                            <w:r>
+                              <w:rPr>
+                                <w:b/>
+                                <w:bCs/>
+                                <w:color w:val="000080"/>
+                                <w:sz w:val="18"/>
+                                <w:szCs w:val="18"/>
+                              </w:rPr>
+                              <w:t>var</w:t>
+                            </w:r>
+                            <w:proofErr w:type="spellEnd"/>
+                            <w:r>
+                              <w:rPr>
+                                <w:b/>
+                                <w:bCs/>
+                                <w:color w:val="000080"/>
+                                <w:sz w:val="18"/>
+                                <w:szCs w:val="18"/>
+                              </w:rPr>
+                              <w:t xml:space="preserve"> </w:t>
+                            </w:r>
+                            <w:r>
+                              <w:rPr>
+                                <w:color w:val="000000"/>
+                                <w:sz w:val="18"/>
+                                <w:szCs w:val="18"/>
+                              </w:rPr>
+                              <w:t xml:space="preserve">e = </w:t>
+                            </w:r>
+                            <w:r>
+                              <w:rPr>
+                                <w:color w:val="0000FF"/>
+                                <w:sz w:val="18"/>
+                                <w:szCs w:val="18"/>
+                              </w:rPr>
+                              <w:t>0.000001</w:t>
+                            </w:r>
+                            <w:r>
+                              <w:rPr>
+                                <w:color w:val="000000"/>
+                                <w:sz w:val="18"/>
+                                <w:szCs w:val="18"/>
+                              </w:rPr>
+                              <w:t>;</w:t>
+                            </w:r>
+                            <w:r>
+                              <w:rPr>
+                                <w:color w:val="000000"/>
+                                <w:sz w:val="18"/>
+                                <w:szCs w:val="18"/>
+                              </w:rPr>
+                              <w:br/>
+                              <w:t xml:space="preserve">    </w:t>
+                            </w:r>
+                            <w:r>
+                              <w:rPr>
+                                <w:b/>
+                                <w:bCs/>
+                                <w:color w:val="000080"/>
+                                <w:sz w:val="18"/>
+                                <w:szCs w:val="18"/>
+                              </w:rPr>
+                              <w:t xml:space="preserve">while </w:t>
+                            </w:r>
+                            <w:r>
+                              <w:rPr>
+                                <w:color w:val="000000"/>
+                                <w:sz w:val="18"/>
+                                <w:szCs w:val="18"/>
+                              </w:rPr>
+                              <w:t>(x-y&gt;e)</w:t>
+                            </w:r>
+                            <w:r>
+                              <w:rPr>
+                                <w:color w:val="000000"/>
+                                <w:sz w:val="18"/>
+                                <w:szCs w:val="18"/>
+                              </w:rPr>
+                              <w:br/>
+                              <w:t xml:space="preserve">      {</w:t>
+                            </w:r>
+                            <w:r>
+                              <w:rPr>
+                                <w:color w:val="000000"/>
+                                <w:sz w:val="18"/>
+                                <w:szCs w:val="18"/>
+                              </w:rPr>
+                              <w:br/>
+                              <w:t xml:space="preserve">        x=(</w:t>
+                            </w:r>
+                            <w:proofErr w:type="spellStart"/>
+                            <w:r>
+                              <w:rPr>
+                                <w:color w:val="000000"/>
+                                <w:sz w:val="18"/>
+                                <w:szCs w:val="18"/>
+                              </w:rPr>
+                              <w:t>x+y</w:t>
+                            </w:r>
+                            <w:proofErr w:type="spellEnd"/>
+                            <w:r>
+                              <w:rPr>
+                                <w:color w:val="000000"/>
+                                <w:sz w:val="18"/>
+                                <w:szCs w:val="18"/>
+                              </w:rPr>
+                              <w:t>)/</w:t>
+                            </w:r>
+                            <w:r>
+                              <w:rPr>
+                                <w:color w:val="0000FF"/>
+                                <w:sz w:val="18"/>
+                                <w:szCs w:val="18"/>
+                              </w:rPr>
+                              <w:t>2</w:t>
+                            </w:r>
+                            <w:r>
+                              <w:rPr>
+                                <w:color w:val="000000"/>
+                                <w:sz w:val="18"/>
+                                <w:szCs w:val="18"/>
+                              </w:rPr>
+                              <w:t>;</w:t>
+                            </w:r>
+                            <w:r>
+                              <w:rPr>
+                                <w:color w:val="000000"/>
+                                <w:sz w:val="18"/>
+                                <w:szCs w:val="18"/>
+                              </w:rPr>
+                              <w:br/>
+                              <w:t xml:space="preserve">        y=n/x;</w:t>
+                            </w:r>
+                            <w:r>
+                              <w:rPr>
+                                <w:color w:val="000000"/>
+                                <w:sz w:val="18"/>
+                                <w:szCs w:val="18"/>
+                              </w:rPr>
+                              <w:br/>
+                              <w:t xml:space="preserve">      }</w:t>
+                            </w:r>
+                            <w:r>
+                              <w:rPr>
+                                <w:color w:val="000000"/>
+                                <w:sz w:val="18"/>
+                                <w:szCs w:val="18"/>
+                              </w:rPr>
+                              <w:br/>
+                              <w:t xml:space="preserve">    </w:t>
+                            </w:r>
+                            <w:r>
+                              <w:rPr>
+                                <w:b/>
+                                <w:bCs/>
+                                <w:color w:val="000080"/>
+                                <w:sz w:val="18"/>
+                                <w:szCs w:val="18"/>
+                              </w:rPr>
+                              <w:t xml:space="preserve">return </w:t>
+                            </w:r>
+                            <w:r>
+                              <w:rPr>
+                                <w:color w:val="000000"/>
+                                <w:sz w:val="18"/>
+                                <w:szCs w:val="18"/>
+                              </w:rPr>
+                              <w:t>x;</w:t>
+                            </w:r>
+                            <w:r>
+                              <w:rPr>
+                                <w:color w:val="000000"/>
+                                <w:sz w:val="18"/>
+                                <w:szCs w:val="18"/>
+                              </w:rPr>
+                              <w:br/>
+                              <w:t xml:space="preserve">  }</w:t>
+                            </w:r>
+                            <w:r>
+                              <w:rPr>
+                                <w:color w:val="000000"/>
+                                <w:sz w:val="18"/>
+                                <w:szCs w:val="18"/>
+                              </w:rPr>
+                              <w:br/>
+                            </w:r>
+                            <w:proofErr w:type="spellStart"/>
+                            <w:r>
+                              <w:rPr>
+                                <w:b/>
+                                <w:bCs/>
+                                <w:color w:val="000080"/>
+                                <w:sz w:val="18"/>
+                                <w:szCs w:val="18"/>
+                              </w:rPr>
+                              <w:t>def</w:t>
+                            </w:r>
+                            <w:proofErr w:type="spellEnd"/>
+                            <w:r>
+                              <w:rPr>
+                                <w:b/>
+                                <w:bCs/>
+                                <w:color w:val="000080"/>
+                                <w:sz w:val="18"/>
+                                <w:szCs w:val="18"/>
+                              </w:rPr>
+                              <w:t xml:space="preserve"> </w:t>
+                            </w:r>
+                            <w:r>
+                              <w:rPr>
+                                <w:color w:val="000000"/>
+                                <w:sz w:val="18"/>
+                                <w:szCs w:val="18"/>
+                              </w:rPr>
+                              <w:t>main(</w:t>
+                            </w:r>
+                            <w:proofErr w:type="spellStart"/>
+                            <w:r>
+                              <w:rPr>
+                                <w:color w:val="000000"/>
+                                <w:sz w:val="18"/>
+                                <w:szCs w:val="18"/>
+                              </w:rPr>
+                              <w:t>args</w:t>
+                            </w:r>
+                            <w:proofErr w:type="spellEnd"/>
+                            <w:r>
+                              <w:rPr>
+                                <w:color w:val="000000"/>
+                                <w:sz w:val="18"/>
+                                <w:szCs w:val="18"/>
+                              </w:rPr>
+                              <w:t>: Array[</w:t>
+                            </w:r>
+                            <w:r>
+                              <w:rPr>
+                                <w:color w:val="20999D"/>
+                                <w:sz w:val="18"/>
+                                <w:szCs w:val="18"/>
+                              </w:rPr>
+                              <w:t>String</w:t>
+                            </w:r>
+                            <w:r>
+                              <w:rPr>
+                                <w:color w:val="000000"/>
+                                <w:sz w:val="18"/>
+                                <w:szCs w:val="18"/>
+                              </w:rPr>
+                              <w:t>]): Unit =</w:t>
+                            </w:r>
+                            <w:r>
+                              <w:rPr>
+                                <w:color w:val="000000"/>
+                                <w:sz w:val="18"/>
+                                <w:szCs w:val="18"/>
+                              </w:rPr>
+                              <w:br/>
+                              <w:t xml:space="preserve">  {</w:t>
+                            </w:r>
+                            <w:r>
+                              <w:rPr>
+                                <w:color w:val="000000"/>
+                                <w:sz w:val="18"/>
+                                <w:szCs w:val="18"/>
+                              </w:rPr>
+                              <w:br/>
+                              <w:t xml:space="preserve">    </w:t>
+                            </w:r>
+                            <w:proofErr w:type="spellStart"/>
+                            <w:r>
+                              <w:rPr>
+                                <w:i/>
+                                <w:iCs/>
+                                <w:color w:val="000000"/>
+                                <w:sz w:val="18"/>
+                                <w:szCs w:val="18"/>
+                              </w:rPr>
+                              <w:t>println</w:t>
+                            </w:r>
+                            <w:proofErr w:type="spellEnd"/>
+                            <w:r>
+                              <w:rPr>
+                                <w:color w:val="000000"/>
+                                <w:sz w:val="18"/>
+                                <w:szCs w:val="18"/>
+                              </w:rPr>
+                              <w:t>(</w:t>
+                            </w:r>
+                            <w:r>
+                              <w:rPr>
+                                <w:b/>
+                                <w:bCs/>
+                                <w:color w:val="008000"/>
+                                <w:sz w:val="18"/>
+                                <w:szCs w:val="18"/>
+                              </w:rPr>
+                              <w:t>"Enter a number: "</w:t>
+                            </w:r>
+                            <w:r>
+                              <w:rPr>
+                                <w:color w:val="000000"/>
+                                <w:sz w:val="18"/>
+                                <w:szCs w:val="18"/>
+                              </w:rPr>
+                              <w:t>)</w:t>
+                            </w:r>
+                            <w:r>
+                              <w:rPr>
+                                <w:color w:val="000000"/>
+                                <w:sz w:val="18"/>
+                                <w:szCs w:val="18"/>
+                              </w:rPr>
+                              <w:br/>
+                              <w:t xml:space="preserve">    </w:t>
+                            </w:r>
+                            <w:proofErr w:type="spellStart"/>
+                            <w:r>
+                              <w:rPr>
+                                <w:b/>
+                                <w:bCs/>
+                                <w:color w:val="000080"/>
+                                <w:sz w:val="18"/>
+                                <w:szCs w:val="18"/>
+                              </w:rPr>
+                              <w:t>var</w:t>
+                            </w:r>
+                            <w:proofErr w:type="spellEnd"/>
+                            <w:r>
+                              <w:rPr>
+                                <w:b/>
+                                <w:bCs/>
+                                <w:color w:val="000080"/>
+                                <w:sz w:val="18"/>
+                                <w:szCs w:val="18"/>
+                              </w:rPr>
+                              <w:t xml:space="preserve"> </w:t>
+                            </w:r>
+                            <w:proofErr w:type="spellStart"/>
+                            <w:r>
+                              <w:rPr>
+                                <w:color w:val="000000"/>
+                                <w:sz w:val="18"/>
+                                <w:szCs w:val="18"/>
+                              </w:rPr>
+                              <w:t>num:Int</w:t>
+                            </w:r>
+                            <w:proofErr w:type="spellEnd"/>
+                            <w:r>
+                              <w:rPr>
+                                <w:color w:val="000000"/>
+                                <w:sz w:val="18"/>
+                                <w:szCs w:val="18"/>
+                              </w:rPr>
+                              <w:t xml:space="preserve"> = </w:t>
+                            </w:r>
+                            <w:proofErr w:type="spellStart"/>
+                            <w:r>
+                              <w:rPr>
+                                <w:color w:val="000000"/>
+                                <w:sz w:val="18"/>
+                                <w:szCs w:val="18"/>
+                              </w:rPr>
+                              <w:t>scala.io.StdIn.readLine</w:t>
+                            </w:r>
+                            <w:proofErr w:type="spellEnd"/>
+                            <w:r>
+                              <w:rPr>
+                                <w:color w:val="000000"/>
+                                <w:sz w:val="18"/>
+                                <w:szCs w:val="18"/>
+                              </w:rPr>
+                              <w:t>().</w:t>
+                            </w:r>
+                            <w:proofErr w:type="spellStart"/>
+                            <w:r>
+                              <w:rPr>
+                                <w:color w:val="000000"/>
+                                <w:sz w:val="18"/>
+                                <w:szCs w:val="18"/>
+                              </w:rPr>
+                              <w:t>toInt</w:t>
+                            </w:r>
+                            <w:proofErr w:type="spellEnd"/>
+                            <w:r>
+                              <w:rPr>
+                                <w:color w:val="000000"/>
+                                <w:sz w:val="18"/>
+                                <w:szCs w:val="18"/>
+                              </w:rPr>
+                              <w:br/>
+                              <w:t xml:space="preserve">    </w:t>
+                            </w:r>
+                            <w:proofErr w:type="spellStart"/>
+                            <w:r>
+                              <w:rPr>
+                                <w:i/>
+                                <w:iCs/>
+                                <w:color w:val="000000"/>
+                                <w:sz w:val="18"/>
+                                <w:szCs w:val="18"/>
+                              </w:rPr>
+                              <w:t>println</w:t>
+                            </w:r>
+                            <w:proofErr w:type="spellEnd"/>
+                            <w:r>
+                              <w:rPr>
+                                <w:color w:val="000000"/>
+                                <w:sz w:val="18"/>
+                                <w:szCs w:val="18"/>
+                              </w:rPr>
+                              <w:t>(</w:t>
+                            </w:r>
+                            <w:proofErr w:type="spellStart"/>
+                            <w:r>
+                              <w:rPr>
+                                <w:i/>
+                                <w:iCs/>
+                                <w:color w:val="000000"/>
+                                <w:sz w:val="18"/>
+                                <w:szCs w:val="18"/>
+                              </w:rPr>
+                              <w:t>squareRoot</w:t>
+                            </w:r>
+                            <w:proofErr w:type="spellEnd"/>
+                            <w:r>
+                              <w:rPr>
+                                <w:color w:val="000000"/>
+                                <w:sz w:val="18"/>
+                                <w:szCs w:val="18"/>
+                              </w:rPr>
+                              <w:t>(</w:t>
+                            </w:r>
+                            <w:proofErr w:type="spellStart"/>
+                            <w:r>
+                              <w:rPr>
+                                <w:color w:val="000000"/>
+                                <w:sz w:val="18"/>
+                                <w:szCs w:val="18"/>
+                              </w:rPr>
+                              <w:t>num</w:t>
+                            </w:r>
+                            <w:proofErr w:type="spellEnd"/>
+                            <w:r>
+                              <w:rPr>
+                                <w:color w:val="000000"/>
+                                <w:sz w:val="18"/>
+                                <w:szCs w:val="18"/>
+                              </w:rPr>
+                              <w:t>));</w:t>
+                            </w:r>
+                            <w:r>
+                              <w:rPr>
+                                <w:color w:val="000000"/>
+                                <w:sz w:val="18"/>
+                                <w:szCs w:val="18"/>
+                              </w:rPr>
+                              <w:br/>
+                              <w:t xml:space="preserve">  }</w:t>
+                            </w:r>
+                            <w:r>
+                              <w:rPr>
+                                <w:color w:val="000000"/>
+                                <w:sz w:val="18"/>
+                                <w:szCs w:val="18"/>
+                              </w:rPr>
+                              <w:br/>
+                              <w:t>}</w:t>
+                            </w:r>
+                          </w:p>
+                          <w:p>
+                            <w:pPr>
+                              <w:jc w:val="center"/>
+                            </w:pPr>
+                          </w:p>
+                        </w:txbxContent>
+                      </wps:txbx>
+                      <wps:bodyPr rot="0" spcFirstLastPara="0" vertOverflow="overflow" horzOverflow="overflow" vert="horz" wrap="square" lIns="91440" tIns="45720" rIns="91440" bIns="45720" numCol="1" spcCol="0" rtlCol="0" fromWordArt="0" anchor="ctr" anchorCtr="0" forceAA="0" compatLnSpc="1">
+                        <a:prstTxWarp prst="textNoShape">
+                          <a:avLst/>
+                        </a:prstTxWarp>
+                        <a:noAutofit/>
+                      </wps:bodyPr>
+                    </wps:wsp>
+                  </a:graphicData>
+                </a:graphic>
+                <wp14:sizeRelH relativeFrom="margin">
+                  <wp14:pctWidth>0</wp14:pctWidth>
+                </wp14:sizeRelH>
+                <wp14:sizeRelV relativeFrom="margin">
+                  <wp14:pctHeight>0</wp14:pctHeight>
+                </wp14:sizeRelV>
+              </wp:anchor>
+            </w:drawing>
+          </mc:Choice>
+          <mc:Fallback>
+            <w:pict>
+              <v:rect w14:anchorId="436E2D1F" id="Rectangle 6" o:spid="_x0000_s1026" style="position:absolute;margin-left:6pt;margin-top:3.55pt;width:472.5pt;height:275.25pt;z-index:251661312;visibility:visible;mso-wrap-style:square;mso-width-percent:0;mso-height-percent:0;mso-wrap-distance-left:9pt;mso-wrap-distance-top:0;mso-wrap-distance-right:9pt;mso-wrap-distance-bottom:0;mso-position-horizontal:absolute;mso-position-horizontal-relative:text;mso-position-vertical:absolute;mso-position-vertical-relative:text;mso-width-percent:0;mso-height-percent:0;mso-width-relative:margin;mso-height-relative:margin;v-text-anchor:middle" o:gfxdata="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" fillcolor="white [3201]" strokecolor="#70ad47 [3209]" strokeweight="1pt">
+                <v:textbox>
+                  <w:txbxContent>
+                    <w:p>
+                      <w:pPr>
+                        <w:pStyle w:val="HTMLPreformatted"/>
+                        <w:shd w:val="clear" w:color="auto" w:fill="FFFFFF"/>
+                        <w:rPr>
+                          <w:b/>
+                          <w:bCs/>
+                          <w:color w:val="000080"/>
+                          <w:sz w:val="18"/>
+                          <w:szCs w:val="18"/>
+                        </w:rPr>
+                      </w:pPr>
+                    </w:p>
+                    <w:p>
+                      <w:pPr>
+                        <w:pStyle w:val="HTMLPreformatted"/>
+                        <w:shd w:val="clear" w:color="auto" w:fill="FFFFFF"/>
+                        <w:rPr>
+                          <w:b/>
+                          <w:bCs/>
+                          <w:color w:val="000080"/>
+                          <w:sz w:val="18"/>
+                          <w:szCs w:val="18"/>
+                        </w:rPr>
+                      </w:pPr>
+                    </w:p>
+                    <w:p>
+                      <w:pPr>
+                        <w:pStyle w:val="HTMLPreformatted"/>
+                        <w:shd w:val="clear" w:color="auto" w:fill="FFFFFF"/>
+                        <w:rPr>
+                          <w:color w:val="000000"/>
+                          <w:sz w:val="18"/>
+                          <w:szCs w:val="18"/>
+                        </w:rPr>
+                      </w:pPr>
+                      <w:r>
+                        <w:rPr>
+                          <w:b/>
+                          <w:bCs/>
+                          <w:color w:val="000080"/>
+                          <w:sz w:val="18"/>
+                          <w:szCs w:val="18"/>
+                        </w:rPr>
+                        <w:t xml:space="preserve">package </w:t>
+                      </w:r>
+                      <w:r>
+                        <w:rPr>
+                          <w:color w:val="000000"/>
+                          <w:sz w:val="18"/>
+                          <w:szCs w:val="18"/>
+                        </w:rPr>
+                        <w:t>Assignment13_3</w:t>
+                      </w:r>
+                      <w:r>
+                        <w:rPr>
+                          <w:color w:val="000000"/>
+                          <w:sz w:val="18"/>
+                          <w:szCs w:val="18"/>
+                        </w:rPr>
+                        <w:br/>
+                      </w:r>
+                      <w:r>
+                        <w:rPr>
+                          <w:color w:val="000000"/>
+                          <w:sz w:val="18"/>
+                          <w:szCs w:val="18"/>
+                        </w:rPr>
+                        <w:br/>
+                      </w:r>
+                      <w:r>
+                        <w:rPr>
+                          <w:b/>
+                          <w:bCs/>
+                          <w:color w:val="000080"/>
+                          <w:sz w:val="18"/>
+                          <w:szCs w:val="18"/>
+                        </w:rPr>
+                        <w:t xml:space="preserve">object </w:t>
+                      </w:r>
+                      <w:proofErr w:type="spellStart"/>
+                      <w:r>
+                        <w:rPr>
+                          <w:color w:val="000000"/>
+                          <w:sz w:val="18"/>
+                          <w:szCs w:val="18"/>
+                        </w:rPr>
+                        <w:t>SquarerootBabylonian</w:t>
+                      </w:r>
+                      <w:proofErr w:type="spellEnd"/>
+                      <w:r>
+                        <w:rPr>
+                          <w:color w:val="000000"/>
+                          <w:sz w:val="18"/>
+                          <w:szCs w:val="18"/>
+                        </w:rPr>
+                        <w:br/>
+                        <w:t>{</w:t>
+                      </w:r>
+                      <w:r>
+                        <w:rPr>
+                          <w:color w:val="000000"/>
+                          <w:sz w:val="18"/>
+                          <w:szCs w:val="18"/>
+                        </w:rPr>
+                        <w:br/>
+                        <w:t xml:space="preserve">  </w:t>
+                      </w:r>
+                      <w:proofErr w:type="spellStart"/>
+                      <w:r>
+                        <w:rPr>
+                          <w:b/>
+                          <w:bCs/>
+                          <w:color w:val="000080"/>
+                          <w:sz w:val="18"/>
+                          <w:szCs w:val="18"/>
+                        </w:rPr>
+                        <w:t>def</w:t>
+                      </w:r>
+                      <w:proofErr w:type="spellEnd"/>
+                      <w:r>
+                        <w:rPr>
+                          <w:b/>
+                          <w:bCs/>
+                          <w:color w:val="000080"/>
+                          <w:sz w:val="18"/>
+                          <w:szCs w:val="18"/>
+                        </w:rPr>
+                        <w:t xml:space="preserve"> </w:t>
+                      </w:r>
+                      <w:proofErr w:type="spellStart"/>
+                      <w:r>
+                        <w:rPr>
+                          <w:color w:val="000000"/>
+                          <w:sz w:val="18"/>
+                          <w:szCs w:val="18"/>
+                        </w:rPr>
+                        <w:t>squareRoot</w:t>
+                      </w:r>
+                      <w:proofErr w:type="spellEnd"/>
+                      <w:r>
+                        <w:rPr>
+                          <w:color w:val="000000"/>
+                          <w:sz w:val="18"/>
+                          <w:szCs w:val="18"/>
+                        </w:rPr>
+                        <w:t>(</w:t>
+                      </w:r>
+                      <w:proofErr w:type="spellStart"/>
+                      <w:r>
+                        <w:rPr>
+                          <w:color w:val="000000"/>
+                          <w:sz w:val="18"/>
+                          <w:szCs w:val="18"/>
+                        </w:rPr>
+                        <w:t>n:Int</w:t>
+                      </w:r>
+                      <w:proofErr w:type="spellEnd"/>
+                      <w:r>
+                        <w:rPr>
+                          <w:color w:val="000000"/>
+                          <w:sz w:val="18"/>
+                          <w:szCs w:val="18"/>
+                        </w:rPr>
+                        <w:t xml:space="preserve">): </w:t>
+                      </w:r>
+                      <w:proofErr w:type="spellStart"/>
+                      <w:r>
+                        <w:rPr>
+                          <w:color w:val="000000"/>
+                          <w:sz w:val="18"/>
+                          <w:szCs w:val="18"/>
+                        </w:rPr>
+                        <w:t>Int</w:t>
+                      </w:r>
+                      <w:proofErr w:type="spellEnd"/>
+                      <w:r>
+                        <w:rPr>
+                          <w:color w:val="000000"/>
+                          <w:sz w:val="18"/>
+                          <w:szCs w:val="18"/>
+                        </w:rPr>
+                        <w:t>=</w:t>
+                      </w:r>
+                      <w:r>
+                        <w:rPr>
+                          <w:color w:val="000000"/>
+                          <w:sz w:val="18"/>
+                          <w:szCs w:val="18"/>
+                        </w:rPr>
+                        <w:br/>
+                        <w:t xml:space="preserve">  {</w:t>
+                      </w:r>
+                      <w:r>
+                        <w:rPr>
+                          <w:color w:val="000000"/>
+                          <w:sz w:val="18"/>
+                          <w:szCs w:val="18"/>
+                        </w:rPr>
+                        <w:br/>
+                        <w:t xml:space="preserve">    </w:t>
+                      </w:r>
+                      <w:proofErr w:type="spellStart"/>
+                      <w:r>
+                        <w:rPr>
+                          <w:b/>
+                          <w:bCs/>
+                          <w:color w:val="000080"/>
+                          <w:sz w:val="18"/>
+                          <w:szCs w:val="18"/>
+                        </w:rPr>
+                        <w:t>var</w:t>
+                      </w:r>
+                      <w:proofErr w:type="spellEnd"/>
+                      <w:r>
+                        <w:rPr>
+                          <w:b/>
+                          <w:bCs/>
+                          <w:color w:val="000080"/>
+                          <w:sz w:val="18"/>
+                          <w:szCs w:val="18"/>
+                        </w:rPr>
+                        <w:t xml:space="preserve"> </w:t>
+                      </w:r>
+                      <w:r>
+                        <w:rPr>
+                          <w:color w:val="000000"/>
+                          <w:sz w:val="18"/>
+                          <w:szCs w:val="18"/>
+                        </w:rPr>
+                        <w:t>x = n;</w:t>
+                      </w:r>
+                      <w:r>
+                        <w:rPr>
+                          <w:color w:val="000000"/>
+                          <w:sz w:val="18"/>
+                          <w:szCs w:val="18"/>
+                        </w:rPr>
+                        <w:br/>
+                        <w:t xml:space="preserve">    </w:t>
+                      </w:r>
+                      <w:proofErr w:type="spellStart"/>
+                      <w:r>
+                        <w:rPr>
+                          <w:b/>
+                          <w:bCs/>
+                          <w:color w:val="000080"/>
+                          <w:sz w:val="18"/>
+                          <w:szCs w:val="18"/>
+                        </w:rPr>
+                        <w:t>var</w:t>
+                      </w:r>
+                      <w:proofErr w:type="spellEnd"/>
+                      <w:r>
+                        <w:rPr>
+                          <w:b/>
+                          <w:bCs/>
+                          <w:color w:val="000080"/>
+                          <w:sz w:val="18"/>
+                          <w:szCs w:val="18"/>
+                        </w:rPr>
+                        <w:t xml:space="preserve"> </w:t>
+                      </w:r>
+                      <w:r>
+                        <w:rPr>
+                          <w:color w:val="000000"/>
+                          <w:sz w:val="18"/>
+                          <w:szCs w:val="18"/>
+                        </w:rPr>
+                        <w:t xml:space="preserve">y = </w:t>
+                      </w:r>
+                      <w:r>
+                        <w:rPr>
+                          <w:color w:val="0000FF"/>
+                          <w:sz w:val="18"/>
+                          <w:szCs w:val="18"/>
+                        </w:rPr>
+                        <w:t>1</w:t>
+                      </w:r>
+                      <w:r>
+                        <w:rPr>
+                          <w:color w:val="000000"/>
+                          <w:sz w:val="18"/>
+                          <w:szCs w:val="18"/>
+                        </w:rPr>
+                        <w:t>;</w:t>
+                      </w:r>
+                      <w:r>
+                        <w:rPr>
+                          <w:color w:val="000000"/>
+                          <w:sz w:val="18"/>
+                          <w:szCs w:val="18"/>
+                        </w:rPr>
+                        <w:br/>
+                        <w:t xml:space="preserve">    </w:t>
+                      </w:r>
+                      <w:proofErr w:type="spellStart"/>
+                      <w:r>
+                        <w:rPr>
+                          <w:b/>
+                          <w:bCs/>
+                          <w:color w:val="000080"/>
+                          <w:sz w:val="18"/>
+                          <w:szCs w:val="18"/>
+                        </w:rPr>
+                        <w:t>var</w:t>
+                      </w:r>
+                      <w:proofErr w:type="spellEnd"/>
+                      <w:r>
+                        <w:rPr>
+                          <w:b/>
+                          <w:bCs/>
+                          <w:color w:val="000080"/>
+                          <w:sz w:val="18"/>
+                          <w:szCs w:val="18"/>
+                        </w:rPr>
+                        <w:t xml:space="preserve"> </w:t>
+                      </w:r>
+                      <w:r>
+                        <w:rPr>
+                          <w:color w:val="000000"/>
+                          <w:sz w:val="18"/>
+                          <w:szCs w:val="18"/>
+                        </w:rPr>
+                        <w:t xml:space="preserve">e = </w:t>
+                      </w:r>
+                      <w:r>
+                        <w:rPr>
+                          <w:color w:val="0000FF"/>
+                          <w:sz w:val="18"/>
+                          <w:szCs w:val="18"/>
+                        </w:rPr>
+                        <w:t>0.000001</w:t>
+                      </w:r>
+                      <w:r>
+                        <w:rPr>
+                          <w:color w:val="000000"/>
+                          <w:sz w:val="18"/>
+                          <w:szCs w:val="18"/>
+                        </w:rPr>
+                        <w:t>;</w:t>
+                      </w:r>
+                      <w:r>
+                        <w:rPr>
+                          <w:color w:val="000000"/>
+                          <w:sz w:val="18"/>
+                          <w:szCs w:val="18"/>
+                        </w:rPr>
+                        <w:br/>
+                        <w:t xml:space="preserve">    </w:t>
+                      </w:r>
+                      <w:r>
+                        <w:rPr>
+                          <w:b/>
+                          <w:bCs/>
+                          <w:color w:val="000080"/>
+                          <w:sz w:val="18"/>
+                          <w:szCs w:val="18"/>
+                        </w:rPr>
+                        <w:t xml:space="preserve">while </w:t>
+                      </w:r>
+                      <w:r>
+                        <w:rPr>
+                          <w:color w:val="000000"/>
+                          <w:sz w:val="18"/>
+                          <w:szCs w:val="18"/>
+                        </w:rPr>
+                        <w:t>(x-y&gt;e)</w:t>
+                      </w:r>
+                      <w:r>
+                        <w:rPr>
+                          <w:color w:val="000000"/>
+                          <w:sz w:val="18"/>
+                          <w:szCs w:val="18"/>
+                        </w:rPr>
+                        <w:br/>
+                        <w:t xml:space="preserve">      {</w:t>
+                      </w:r>
+                      <w:r>
+                        <w:rPr>
+                          <w:color w:val="000000"/>
+                          <w:sz w:val="18"/>
+                          <w:szCs w:val="18"/>
+                        </w:rPr>
+                        <w:br/>
+                        <w:t xml:space="preserve">        x=(</w:t>
+                      </w:r>
+                      <w:proofErr w:type="spellStart"/>
+                      <w:r>
+                        <w:rPr>
+                          <w:color w:val="000000"/>
+                          <w:sz w:val="18"/>
+                          <w:szCs w:val="18"/>
+                        </w:rPr>
+                        <w:t>x+y</w:t>
+                      </w:r>
+                      <w:proofErr w:type="spellEnd"/>
+                      <w:r>
+                        <w:rPr>
+                          <w:color w:val="000000"/>
+                          <w:sz w:val="18"/>
+                          <w:szCs w:val="18"/>
+                        </w:rPr>
+                        <w:t>)/</w:t>
+                      </w:r>
+                      <w:r>
+                        <w:rPr>
+                          <w:color w:val="0000FF"/>
+                          <w:sz w:val="18"/>
+                          <w:szCs w:val="18"/>
+                        </w:rPr>
+                        <w:t>2</w:t>
+                      </w:r>
+                      <w:r>
+                        <w:rPr>
+                          <w:color w:val="000000"/>
+                          <w:sz w:val="18"/>
+                          <w:szCs w:val="18"/>
+                        </w:rPr>
+                        <w:t>;</w:t>
+                      </w:r>
+                      <w:r>
+                        <w:rPr>
+                          <w:color w:val="000000"/>
+                          <w:sz w:val="18"/>
+                          <w:szCs w:val="18"/>
+                        </w:rPr>
+                        <w:br/>
+                        <w:t xml:space="preserve">        y=n/x;</w:t>
+                      </w:r>
+                      <w:r>
+                        <w:rPr>
+                          <w:color w:val="000000"/>
+                          <w:sz w:val="18"/>
+                          <w:szCs w:val="18"/>
+                        </w:rPr>
+                        <w:br/>
+                        <w:t xml:space="preserve">      }</w:t>
+                      </w:r>
+                      <w:r>
+                        <w:rPr>
+                          <w:color w:val="000000"/>
+                          <w:sz w:val="18"/>
+                          <w:szCs w:val="18"/>
+                        </w:rPr>
+                        <w:br/>
+                        <w:t xml:space="preserve">    </w:t>
+                      </w:r>
+                      <w:r>
+                        <w:rPr>
+                          <w:b/>
+                          <w:bCs/>
+                          <w:color w:val="000080"/>
+                          <w:sz w:val="18"/>
+                          <w:szCs w:val="18"/>
+                        </w:rPr>
+                        <w:t xml:space="preserve">return </w:t>
+                      </w:r>
+                      <w:r>
+                        <w:rPr>
+                          <w:color w:val="000000"/>
+                          <w:sz w:val="18"/>
+                          <w:szCs w:val="18"/>
+                        </w:rPr>
+                        <w:t>x;</w:t>
+                      </w:r>
+                      <w:r>
+                        <w:rPr>
+                          <w:color w:val="000000"/>
+                          <w:sz w:val="18"/>
+                          <w:szCs w:val="18"/>
+                        </w:rPr>
+                        <w:br/>
+                        <w:t xml:space="preserve">  }</w:t>
+                      </w:r>
+                      <w:r>
+                        <w:rPr>
+                          <w:color w:val="000000"/>
+                          <w:sz w:val="18"/>
+                          <w:szCs w:val="18"/>
+                        </w:rPr>
+                        <w:br/>
+                      </w:r>
+                      <w:proofErr w:type="spellStart"/>
+                      <w:r>
+                        <w:rPr>
+                          <w:b/>
+                          <w:bCs/>
+                          <w:color w:val="000080"/>
+                          <w:sz w:val="18"/>
+                          <w:szCs w:val="18"/>
+                        </w:rPr>
+                        <w:t>def</w:t>
+                      </w:r>
+                      <w:proofErr w:type="spellEnd"/>
+                      <w:r>
+                        <w:rPr>
+                          <w:b/>
+                          <w:bCs/>
+                          <w:color w:val="000080"/>
+                          <w:sz w:val="18"/>
+                          <w:szCs w:val="18"/>
+                        </w:rPr>
+                        <w:t xml:space="preserve"> </w:t>
+                      </w:r>
+                      <w:r>
+                        <w:rPr>
+                          <w:color w:val="000000"/>
+                          <w:sz w:val="18"/>
+                          <w:szCs w:val="18"/>
+                        </w:rPr>
+                        <w:t>main(</w:t>
+                      </w:r>
+                      <w:proofErr w:type="spellStart"/>
+                      <w:r>
+                        <w:rPr>
+                          <w:color w:val="000000"/>
+                          <w:sz w:val="18"/>
+                          <w:szCs w:val="18"/>
+                        </w:rPr>
+                        <w:t>args</w:t>
+                      </w:r>
+                      <w:proofErr w:type="spellEnd"/>
+                      <w:r>
+                        <w:rPr>
+                          <w:color w:val="000000"/>
+                          <w:sz w:val="18"/>
+                          <w:szCs w:val="18"/>
+                        </w:rPr>
+                        <w:t>: Array[</w:t>
+                      </w:r>
+                      <w:r>
+                        <w:rPr>
+                          <w:color w:val="20999D"/>
+                          <w:sz w:val="18"/>
+                          <w:szCs w:val="18"/>
+                        </w:rPr>
+                        <w:t>String</w:t>
+                      </w:r>
+                      <w:r>
+                        <w:rPr>
+                          <w:color w:val="000000"/>
+                          <w:sz w:val="18"/>
+                          <w:szCs w:val="18"/>
+                        </w:rPr>
+                        <w:t>]): Unit =</w:t>
+                      </w:r>
+                      <w:r>
+                        <w:rPr>
+                          <w:color w:val="000000"/>
+                          <w:sz w:val="18"/>
+                          <w:szCs w:val="18"/>
+                        </w:rPr>
+                        <w:br/>
+                        <w:t xml:space="preserve">  {</w:t>
+                      </w:r>
+                      <w:r>
+                        <w:rPr>
+                          <w:color w:val="000000"/>
+                          <w:sz w:val="18"/>
+                          <w:szCs w:val="18"/>
+                        </w:rPr>
+                        <w:br/>
+                        <w:t xml:space="preserve">    </w:t>
+                      </w:r>
+                      <w:proofErr w:type="spellStart"/>
+                      <w:r>
+                        <w:rPr>
+                          <w:i/>
+                          <w:iCs/>
+                          <w:color w:val="000000"/>
+                          <w:sz w:val="18"/>
+                          <w:szCs w:val="18"/>
+                        </w:rPr>
+                        <w:t>println</w:t>
+                      </w:r>
+                      <w:proofErr w:type="spellEnd"/>
+                      <w:r>
+                        <w:rPr>
+                          <w:color w:val="000000"/>
+                          <w:sz w:val="18"/>
+                          <w:szCs w:val="18"/>
+                        </w:rPr>
+                        <w:t>(</w:t>
+                      </w:r>
+                      <w:r>
+                        <w:rPr>
+                          <w:b/>
+                          <w:bCs/>
+                          <w:color w:val="008000"/>
+                          <w:sz w:val="18"/>
+                          <w:szCs w:val="18"/>
+                        </w:rPr>
+                        <w:t>"Enter a number: "</w:t>
+                      </w:r>
+                      <w:r>
+                        <w:rPr>
+                          <w:color w:val="000000"/>
+                          <w:sz w:val="18"/>
+                          <w:szCs w:val="18"/>
+                        </w:rPr>
+                        <w:t>)</w:t>
+                      </w:r>
+                      <w:r>
+                        <w:rPr>
+                          <w:color w:val="000000"/>
+                          <w:sz w:val="18"/>
+                          <w:szCs w:val="18"/>
+                        </w:rPr>
+                        <w:br/>
+                        <w:t xml:space="preserve">    </w:t>
+                      </w:r>
+                      <w:proofErr w:type="spellStart"/>
+                      <w:r>
+                        <w:rPr>
+                          <w:b/>
+                          <w:bCs/>
+                          <w:color w:val="000080"/>
+                          <w:sz w:val="18"/>
+                          <w:szCs w:val="18"/>
+                        </w:rPr>
+                        <w:t>var</w:t>
+                      </w:r>
+                      <w:proofErr w:type="spellEnd"/>
+                      <w:r>
+                        <w:rPr>
+                          <w:b/>
+                          <w:bCs/>
+                          <w:color w:val="000080"/>
+                          <w:sz w:val="18"/>
+                          <w:szCs w:val="18"/>
+                        </w:rPr>
+                        <w:t xml:space="preserve"> </w:t>
+                      </w:r>
+                      <w:proofErr w:type="spellStart"/>
+                      <w:r>
+                        <w:rPr>
+                          <w:color w:val="000000"/>
+                          <w:sz w:val="18"/>
+                          <w:szCs w:val="18"/>
+                        </w:rPr>
+                        <w:t>num:Int</w:t>
+                      </w:r>
+                      <w:proofErr w:type="spellEnd"/>
+                      <w:r>
+                        <w:rPr>
+                          <w:color w:val="000000"/>
+                          <w:sz w:val="18"/>
+                          <w:szCs w:val="18"/>
+                        </w:rPr>
+                        <w:t xml:space="preserve"> = </w:t>
+                      </w:r>
+                      <w:proofErr w:type="spellStart"/>
+                      <w:r>
+                        <w:rPr>
+                          <w:color w:val="000000"/>
+                          <w:sz w:val="18"/>
+                          <w:szCs w:val="18"/>
+                        </w:rPr>
+                        <w:t>scala.io.StdIn.readLine</w:t>
+                      </w:r>
+                      <w:proofErr w:type="spellEnd"/>
+                      <w:r>
+                        <w:rPr>
+                          <w:color w:val="000000"/>
+                          <w:sz w:val="18"/>
+                          <w:szCs w:val="18"/>
+                        </w:rPr>
+                        <w:t>().</w:t>
+                      </w:r>
+                      <w:proofErr w:type="spellStart"/>
+                      <w:r>
+                        <w:rPr>
+                          <w:color w:val="000000"/>
+                          <w:sz w:val="18"/>
+                          <w:szCs w:val="18"/>
+                        </w:rPr>
+                        <w:t>toInt</w:t>
+                      </w:r>
+                      <w:proofErr w:type="spellEnd"/>
+                      <w:r>
+                        <w:rPr>
+                          <w:color w:val="000000"/>
+                          <w:sz w:val="18"/>
+                          <w:szCs w:val="18"/>
+                        </w:rPr>
+                        <w:br/>
+                        <w:t xml:space="preserve">    </w:t>
+                      </w:r>
+                      <w:proofErr w:type="spellStart"/>
+                      <w:r>
+                        <w:rPr>
+                          <w:i/>
+                          <w:iCs/>
+                          <w:color w:val="000000"/>
+                          <w:sz w:val="18"/>
+                          <w:szCs w:val="18"/>
+                        </w:rPr>
+                        <w:t>println</w:t>
+                      </w:r>
+                      <w:proofErr w:type="spellEnd"/>
+                      <w:r>
+                        <w:rPr>
+                          <w:color w:val="000000"/>
+                          <w:sz w:val="18"/>
+                          <w:szCs w:val="18"/>
+                        </w:rPr>
+                        <w:t>(</w:t>
+                      </w:r>
+                      <w:proofErr w:type="spellStart"/>
+                      <w:r>
+                        <w:rPr>
+                          <w:i/>
+                          <w:iCs/>
+                          <w:color w:val="000000"/>
+                          <w:sz w:val="18"/>
+                          <w:szCs w:val="18"/>
+                        </w:rPr>
+                        <w:t>squareRoot</w:t>
+                      </w:r>
+                      <w:proofErr w:type="spellEnd"/>
+                      <w:r>
+                        <w:rPr>
+                          <w:color w:val="000000"/>
+                          <w:sz w:val="18"/>
+                          <w:szCs w:val="18"/>
+                        </w:rPr>
+                        <w:t>(</w:t>
+                      </w:r>
+                      <w:proofErr w:type="spellStart"/>
+                      <w:r>
+                        <w:rPr>
+                          <w:color w:val="000000"/>
+                          <w:sz w:val="18"/>
+                          <w:szCs w:val="18"/>
+                        </w:rPr>
+                        <w:t>num</w:t>
+                      </w:r>
+                      <w:proofErr w:type="spellEnd"/>
+                      <w:r>
+                        <w:rPr>
+                          <w:color w:val="000000"/>
+                          <w:sz w:val="18"/>
+                          <w:szCs w:val="18"/>
+                        </w:rPr>
+                        <w:t>));</w:t>
+                      </w:r>
+                      <w:r>
+                        <w:rPr>
+                          <w:color w:val="000000"/>
+                          <w:sz w:val="18"/>
+                          <w:szCs w:val="18"/>
+                        </w:rPr>
+                        <w:br/>
+                        <w:t xml:space="preserve">  }</w:t>
+                      </w:r>
+                      <w:r>
+                        <w:rPr>
+                          <w:color w:val="000000"/>
+                          <w:sz w:val="18"/>
+                          <w:szCs w:val="18"/>
+                        </w:rPr>
+                        <w:br/>
+                        <w:t>}</w:t>
+                      </w:r>
+                    </w:p>
+                    <w:p>
+                      <w:pPr>
+                        <w:jc w:val="center"/>
+                      </w:pPr>
+                    </w:p>
+                  </w:txbxContent>
+                </v:textbox>
+              </v:rect>
+            </w:pict>
+          </mc:Fallback>
+        </mc:AlternateContent>
       </w:r>
     </w:p>
+    <w:p/>
+    <w:p/>
+    <w:p/>
+    <w:p/>
+    <w:p/>
+    <w:p/>
+    <w:p/>
+    <w:p/>
+    <w:p/>
+    <w:p/>
+    <w:p/>
+    <w:p/>
     <w:p>
       <w:pPr>
-        <w:rPr>
-          <w:b/>
-          <w:bCs/>
-          <w:i/>
-          <w:iCs/>
-        </w:rPr>
-      </w:pPr>
+        <w:pStyle w:val="Heading2"/>
+      </w:pPr>
+      <w:bookmarkStart w:id="4" w:name="_Toc501107024"/>
       <w:r>
-        <w:rPr>
-          <w:b/>
-          <w:bCs/>
-          <w:i/>
-          <w:iCs/>
-        </w:rPr>
-        <w:t>Scala&gt;</w:t>
+        <w:lastRenderedPageBreak/>
+        <w:t>Screen Shot</w:t>
       </w:r>
-      <w:r>
-        <w:rPr>
-          <w:b/>
-          <w:bCs/>
-          <w:i/>
-          <w:iCs/>
-        </w:rPr>
-        <w:t xml:space="preserve">tuple: </w:t>
-      </w:r>
-      <w:proofErr w:type="gramStart"/>
-      <w:r>
-        <w:rPr>
-          <w:b/>
-          <w:bCs/>
-          <w:i/>
-          <w:iCs/>
-        </w:rPr>
-        <w:t>List[</w:t>
-      </w:r>
-      <w:proofErr w:type="gramEnd"/>
-      <w:r>
-        <w:rPr>
-          <w:b/>
-          <w:bCs/>
-          <w:i/>
-          <w:iCs/>
-        </w:rPr>
-        <w:t>(</w:t>
-      </w:r>
-      <w:proofErr w:type="spellStart"/>
-      <w:r>
-        <w:rPr>
-          <w:b/>
-          <w:bCs/>
-          <w:i/>
-          <w:iCs/>
-        </w:rPr>
-        <w:t>Int</w:t>
-      </w:r>
-      <w:proofErr w:type="spellEnd"/>
-      <w:r>
-        <w:rPr>
-          <w:b/>
-          <w:bCs/>
-          <w:i/>
-          <w:iCs/>
-        </w:rPr>
-        <w:t>, String)] = List((1,alpha), (2,beta), (3,gamma), (4,zeta), (5,omega))</w:t>
-      </w:r>
+      <w:bookmarkEnd w:id="4"/>
     </w:p>
     <w:p>
       <w:r>
@@ -1327,10 +2611,10 @@
           <w:noProof/>
         </w:rPr>
         <w:drawing>
-          <wp:inline distT="0" distB="0" distL="0" distR="0" wp14:anchorId="54CCFAAC" wp14:editId="56B97193">
-            <wp:extent cx="5943600" cy="466090"/>
+          <wp:inline distT="0" distB="0" distL="0" distR="0" wp14:anchorId="3D26F19E" wp14:editId="4C826725">
+            <wp:extent cx="5943600" cy="4327525"/>
             <wp:effectExtent l="0" t="0" r="0" b="0"/>
-            <wp:docPr id="3" name="Picture 3"/>
+            <wp:docPr id="7" name="Picture 7"/>
             <wp:cNvGraphicFramePr>
               <a:graphicFrameLocks xmlns:a="http://schemas.openxmlformats.org/drawingml/2006/main" noChangeAspect="1"/>
             </wp:cNvGraphicFramePr>
@@ -1350,7 +2634,7 @@
                   <pic:spPr>
                     <a:xfrm>
                       <a:off x="0" y="0"/>
-                      <a:ext cx="5943600" cy="466090"/>
+                      <a:ext cx="5943600" cy="4327525"/>
                     </a:xfrm>
                     <a:prstGeom prst="rect">
                       <a:avLst/>
@@ -1364,15 +2648,34 @@
       </w:r>
     </w:p>
     <w:p>
+      <w:pPr>
+        <w:pStyle w:val="Heading1"/>
+      </w:pPr>
+      <w:r>
+        <w:t>Output</w:t>
+      </w:r>
+    </w:p>
+    <w:p>
+      <w:r>
+        <w:t xml:space="preserve">If we enter a number </w:t>
+      </w:r>
+      <w:r>
+        <w:t>64, the square root of that value is 8</w:t>
+      </w:r>
+    </w:p>
+    <w:p>
+      <w:pPr>
+        <w:jc w:val="center"/>
+      </w:pPr>
       <w:r>
         <w:rPr>
           <w:noProof/>
         </w:rPr>
         <w:drawing>
-          <wp:inline distT="0" distB="0" distL="0" distR="0" wp14:anchorId="5E69A7A9" wp14:editId="1651E20D">
-            <wp:extent cx="5943600" cy="369570"/>
-            <wp:effectExtent l="0" t="0" r="0" b="0"/>
-            <wp:docPr id="2" name="Picture 2"/>
+          <wp:inline distT="0" distB="0" distL="0" distR="0" wp14:anchorId="7543B434" wp14:editId="575DD417">
+            <wp:extent cx="4171950" cy="1609725"/>
+            <wp:effectExtent l="0" t="0" r="0" b="9525"/>
+            <wp:docPr id="8" name="Picture 8"/>
             <wp:cNvGraphicFramePr>
               <a:graphicFrameLocks xmlns:a="http://schemas.openxmlformats.org/drawingml/2006/main" noChangeAspect="1"/>
             </wp:cNvGraphicFramePr>
@@ -1392,7 +2695,7 @@
                   <pic:spPr>
                     <a:xfrm>
                       <a:off x="0" y="0"/>
-                      <a:ext cx="5943600" cy="369570"/>
+                      <a:ext cx="4171950" cy="1609725"/>
                     </a:xfrm>
                     <a:prstGeom prst="rect">
                       <a:avLst/>
@@ -1404,136 +2707,21 @@
           </wp:inline>
         </w:drawing>
       </w:r>
-      <w:r>
-        <w:t xml:space="preserve"> </w:t>
-      </w:r>
     </w:p>
     <w:p>
-      <w:r>
-        <w:t xml:space="preserve">Now </w:t>
-      </w:r>
-      <w:r>
-        <w:t>print the numbers where the corresponding string length is 4</w:t>
-      </w:r>
-      <w:r>
-        <w:t>,</w:t>
-      </w:r>
-    </w:p>
-    <w:p>
-      <w:pPr>
-        <w:rPr>
-          <w:b/>
-          <w:bCs/>
-          <w:i/>
-          <w:iCs/>
-        </w:rPr>
-      </w:pPr>
-      <w:r>
-        <w:rPr>
-          <w:b/>
-          <w:bCs/>
-          <w:i/>
-          <w:iCs/>
-        </w:rPr>
-        <w:t xml:space="preserve">Scala&gt; </w:t>
-      </w:r>
-      <w:proofErr w:type="spellStart"/>
-      <w:proofErr w:type="gramStart"/>
-      <w:r>
-        <w:rPr>
-          <w:b/>
-          <w:bCs/>
-          <w:i/>
-          <w:iCs/>
-        </w:rPr>
-        <w:t>tuple.filter</w:t>
-      </w:r>
-      <w:proofErr w:type="spellEnd"/>
-      <w:r>
-        <w:rPr>
-          <w:b/>
-          <w:bCs/>
-          <w:i/>
-          <w:iCs/>
-        </w:rPr>
-        <w:t>(</w:t>
-      </w:r>
-      <w:proofErr w:type="gramEnd"/>
-      <w:r>
-        <w:rPr>
-          <w:b/>
-          <w:bCs/>
-          <w:i/>
-          <w:iCs/>
-        </w:rPr>
-        <w:t>_._2.length == 4).</w:t>
-      </w:r>
-      <w:proofErr w:type="spellStart"/>
-      <w:r>
-        <w:rPr>
-          <w:b/>
-          <w:bCs/>
-          <w:i/>
-          <w:iCs/>
-        </w:rPr>
-        <w:t>foreach</w:t>
-      </w:r>
-      <w:proofErr w:type="spellEnd"/>
-      <w:r>
-        <w:rPr>
-          <w:b/>
-          <w:bCs/>
-          <w:i/>
-          <w:iCs/>
-        </w:rPr>
-        <w:t xml:space="preserve"> (x=&gt; </w:t>
-      </w:r>
-      <w:proofErr w:type="spellStart"/>
-      <w:r>
-        <w:rPr>
-          <w:b/>
-          <w:bCs/>
-          <w:i/>
-          <w:iCs/>
-        </w:rPr>
-        <w:t>println</w:t>
-      </w:r>
-      <w:proofErr w:type="spellEnd"/>
-      <w:r>
-        <w:rPr>
-          <w:b/>
-          <w:bCs/>
-          <w:i/>
-          <w:iCs/>
-        </w:rPr>
-        <w:t>(x._1))</w:t>
-      </w:r>
-    </w:p>
-    <w:p>
-      <w:pPr>
-        <w:pStyle w:val="Heading2"/>
-      </w:pPr>
-      <w:bookmarkStart w:id="4" w:name="_Toc500864153"/>
-      <w:proofErr w:type="spellStart"/>
-      <w:r>
-        <w:t>Reqired</w:t>
-      </w:r>
-      <w:proofErr w:type="spellEnd"/>
-      <w:r>
-        <w:t xml:space="preserve"> Output</w:t>
-      </w:r>
-      <w:bookmarkEnd w:id="4"/>
-    </w:p>
-    <w:p>
+      <w:pPr>
+        <w:jc w:val="center"/>
+      </w:pPr>
       <w:r>
         <w:rPr>
           <w:noProof/>
         </w:rPr>
+        <w:lastRenderedPageBreak/>
         <w:drawing>
-          <wp:inline distT="0" distB="0" distL="0" distR="0" wp14:anchorId="7696DBB3" wp14:editId="14776441">
-            <wp:extent cx="5200650" cy="628650"/>
-            <wp:effectExtent l="0" t="0" r="0" b="0"/>
-            <wp:docPr id="20" name="Picture 20"/>
+          <wp:inline distT="0" distB="0" distL="0" distR="0" wp14:anchorId="6F43B6E6" wp14:editId="374324DE">
+            <wp:extent cx="4229100" cy="1724025"/>
+            <wp:effectExtent l="0" t="0" r="0" b="9525"/>
+            <wp:docPr id="9" name="Picture 9"/>
             <wp:cNvGraphicFramePr>
               <a:graphicFrameLocks xmlns:a="http://schemas.openxmlformats.org/drawingml/2006/main" noChangeAspect="1"/>
             </wp:cNvGraphicFramePr>
@@ -1553,7 +2741,7 @@
                   <pic:spPr>
                     <a:xfrm>
                       <a:off x="0" y="0"/>
-                      <a:ext cx="5200650" cy="628650"/>
+                      <a:ext cx="4229100" cy="1724025"/>
                     </a:xfrm>
                     <a:prstGeom prst="rect">
                       <a:avLst/>
@@ -1565,376 +2753,12 @@
           </wp:inline>
         </w:drawing>
       </w:r>
-    </w:p>
-    <w:p/>
-    <w:p/>
-    <w:p/>
-    <w:p/>
-    <w:p/>
-    <w:p/>
-    <w:p>
-      <w:pPr>
-        <w:pStyle w:val="Heading1"/>
-      </w:pPr>
-      <w:bookmarkStart w:id="5" w:name="_Toc500864154"/>
-      <w:r>
-        <w:lastRenderedPageBreak/>
-        <w:t>Task2</w:t>
-      </w:r>
+      <w:bookmarkStart w:id="5" w:name="_GoBack"/>
       <w:bookmarkEnd w:id="5"/>
     </w:p>
-    <w:p>
-      <w:pPr>
-        <w:rPr>
-          <w:b/>
-          <w:bCs/>
-        </w:rPr>
-      </w:pPr>
-      <w:r>
-        <w:t>Find the average of all numbers, where the corresponding string contains alphabet ‘</w:t>
-      </w:r>
-      <w:r>
-        <w:rPr>
-          <w:b/>
-          <w:bCs/>
-        </w:rPr>
-        <w:t>m’</w:t>
-      </w:r>
-      <w:r>
-        <w:t xml:space="preserve"> or alphabet ‘</w:t>
-      </w:r>
-      <w:r>
-        <w:rPr>
-          <w:b/>
-          <w:bCs/>
-        </w:rPr>
-        <w:t>z’</w:t>
-      </w:r>
-    </w:p>
-    <w:p>
-      <w:pPr>
-        <w:pStyle w:val="Heading2"/>
-      </w:pPr>
-      <w:bookmarkStart w:id="6" w:name="_Toc500864155"/>
-      <w:r>
-        <w:t>SCALA REPL</w:t>
-      </w:r>
-      <w:bookmarkEnd w:id="6"/>
-    </w:p>
-    <w:p>
-      <w:pPr>
-        <w:rPr>
-          <w:b/>
-          <w:bCs/>
-          <w:i/>
-          <w:iCs/>
-        </w:rPr>
-      </w:pPr>
-      <w:proofErr w:type="spellStart"/>
-      <w:proofErr w:type="gramStart"/>
-      <w:r>
-        <w:rPr>
-          <w:b/>
-          <w:bCs/>
-          <w:i/>
-          <w:iCs/>
-        </w:rPr>
-        <w:t>scala</w:t>
-      </w:r>
-      <w:proofErr w:type="spellEnd"/>
-      <w:proofErr w:type="gramEnd"/>
-      <w:r>
-        <w:rPr>
-          <w:b/>
-          <w:bCs/>
-          <w:i/>
-          <w:iCs/>
-        </w:rPr>
-        <w:t xml:space="preserve">&gt; </w:t>
-      </w:r>
-      <w:proofErr w:type="spellStart"/>
-      <w:r>
-        <w:rPr>
-          <w:b/>
-          <w:bCs/>
-          <w:i/>
-          <w:iCs/>
-        </w:rPr>
-        <w:t>var</w:t>
-      </w:r>
-      <w:proofErr w:type="spellEnd"/>
-      <w:r>
-        <w:rPr>
-          <w:b/>
-          <w:bCs/>
-          <w:i/>
-          <w:iCs/>
-        </w:rPr>
-        <w:t xml:space="preserve"> tuple1 = </w:t>
-      </w:r>
-      <w:proofErr w:type="spellStart"/>
-      <w:r>
-        <w:rPr>
-          <w:b/>
-          <w:bCs/>
-          <w:i/>
-          <w:iCs/>
-        </w:rPr>
-        <w:t>tuple.filter</w:t>
-      </w:r>
-      <w:proofErr w:type="spellEnd"/>
-      <w:r>
-        <w:rPr>
-          <w:b/>
-          <w:bCs/>
-          <w:i/>
-          <w:iCs/>
-        </w:rPr>
-        <w:t>(a=&gt;(a._2.count(_=='m')!=0||a._2.count(_=='z')!=0))</w:t>
-      </w:r>
-    </w:p>
-    <w:p>
-      <w:pPr>
-        <w:rPr>
-          <w:b/>
-          <w:bCs/>
-          <w:i/>
-          <w:iCs/>
-        </w:rPr>
-      </w:pPr>
-      <w:r>
-        <w:rPr>
-          <w:b/>
-          <w:bCs/>
-          <w:i/>
-          <w:iCs/>
-        </w:rPr>
-        <w:t xml:space="preserve">tuple1: </w:t>
-      </w:r>
-      <w:proofErr w:type="gramStart"/>
-      <w:r>
-        <w:rPr>
-          <w:b/>
-          <w:bCs/>
-          <w:i/>
-          <w:iCs/>
-        </w:rPr>
-        <w:t>List[</w:t>
-      </w:r>
-      <w:proofErr w:type="gramEnd"/>
-      <w:r>
-        <w:rPr>
-          <w:b/>
-          <w:bCs/>
-          <w:i/>
-          <w:iCs/>
-        </w:rPr>
-        <w:t>(</w:t>
-      </w:r>
-      <w:proofErr w:type="spellStart"/>
-      <w:r>
-        <w:rPr>
-          <w:b/>
-          <w:bCs/>
-          <w:i/>
-          <w:iCs/>
-        </w:rPr>
-        <w:t>Int</w:t>
-      </w:r>
-      <w:proofErr w:type="spellEnd"/>
-      <w:r>
-        <w:rPr>
-          <w:b/>
-          <w:bCs/>
-          <w:i/>
-          <w:iCs/>
-        </w:rPr>
-        <w:t>, String)] = List((3,gamma), (4,zeta), (5,omega))</w:t>
-      </w:r>
-    </w:p>
-    <w:p>
-      <w:pPr>
-        <w:rPr>
-          <w:b/>
-          <w:bCs/>
-          <w:i/>
-          <w:iCs/>
-        </w:rPr>
-      </w:pPr>
-      <w:proofErr w:type="spellStart"/>
-      <w:proofErr w:type="gramStart"/>
-      <w:r>
-        <w:rPr>
-          <w:b/>
-          <w:bCs/>
-          <w:i/>
-          <w:iCs/>
-        </w:rPr>
-        <w:t>scala</w:t>
-      </w:r>
-      <w:proofErr w:type="spellEnd"/>
-      <w:proofErr w:type="gramEnd"/>
-      <w:r>
-        <w:rPr>
-          <w:b/>
-          <w:bCs/>
-          <w:i/>
-          <w:iCs/>
-        </w:rPr>
-        <w:t>&gt; tuple1.map(_._1).sum/tuple1.size</w:t>
-      </w:r>
-    </w:p>
-    <w:p>
-      <w:pPr>
-        <w:rPr>
-          <w:b/>
-          <w:bCs/>
-          <w:i/>
-          <w:iCs/>
-        </w:rPr>
-      </w:pPr>
-      <w:r>
-        <w:rPr>
-          <w:b/>
-          <w:bCs/>
-          <w:i/>
-          <w:iCs/>
-        </w:rPr>
-        <w:t xml:space="preserve">res5: </w:t>
-      </w:r>
-      <w:proofErr w:type="spellStart"/>
-      <w:r>
-        <w:rPr>
-          <w:b/>
-          <w:bCs/>
-          <w:i/>
-          <w:iCs/>
-        </w:rPr>
-        <w:t>Int</w:t>
-      </w:r>
-      <w:proofErr w:type="spellEnd"/>
-      <w:r>
-        <w:rPr>
-          <w:b/>
-          <w:bCs/>
-          <w:i/>
-          <w:iCs/>
-        </w:rPr>
-        <w:t xml:space="preserve"> = 4</w:t>
-      </w:r>
-    </w:p>
-    <w:p>
-      <w:pPr>
-        <w:rPr>
-          <w:b/>
-          <w:bCs/>
-          <w:i/>
-          <w:iCs/>
-        </w:rPr>
-      </w:pPr>
-      <w:r>
-        <w:rPr>
-          <w:noProof/>
-        </w:rPr>
-        <w:drawing>
-          <wp:inline distT="0" distB="0" distL="0" distR="0" wp14:anchorId="1BED68A5" wp14:editId="7DD452EF">
-            <wp:extent cx="5943600" cy="506095"/>
-            <wp:effectExtent l="0" t="0" r="0" b="8255"/>
-            <wp:docPr id="4" name="Picture 4"/>
-            <wp:cNvGraphicFramePr>
-              <a:graphicFrameLocks xmlns:a="http://schemas.openxmlformats.org/drawingml/2006/main" noChangeAspect="1"/>
-            </wp:cNvGraphicFramePr>
-            <a:graphic xmlns:a="http://schemas.openxmlformats.org/drawingml/2006/main">
-              <a:graphicData uri="http://schemas.openxmlformats.org/drawingml/2006/picture">
-                <pic:pic xmlns:pic="http://schemas.openxmlformats.org/drawingml/2006/picture">
-                  <pic:nvPicPr>
-                    <pic:cNvPr id="1" name=""/>
-                    <pic:cNvPicPr/>
-                  </pic:nvPicPr>
-                  <pic:blipFill>
-                    <a:blip r:embed="rId11"/>
-                    <a:stretch>
-                      <a:fillRect/>
-                    </a:stretch>
-                  </pic:blipFill>
-                  <pic:spPr>
-                    <a:xfrm>
-                      <a:off x="0" y="0"/>
-                      <a:ext cx="5943600" cy="506095"/>
-                    </a:xfrm>
-                    <a:prstGeom prst="rect">
-                      <a:avLst/>
-                    </a:prstGeom>
-                  </pic:spPr>
-                </pic:pic>
-              </a:graphicData>
-            </a:graphic>
-          </wp:inline>
-        </w:drawing>
-      </w:r>
-    </w:p>
-    <w:p>
-      <w:pPr>
-        <w:pStyle w:val="Heading2"/>
-      </w:pPr>
-      <w:bookmarkStart w:id="7" w:name="_Toc500864156"/>
-      <w:r>
-        <w:t>Required Output</w:t>
-      </w:r>
-      <w:bookmarkEnd w:id="7"/>
-    </w:p>
-    <w:p>
-      <w:pPr>
-        <w:jc w:val="center"/>
-      </w:pPr>
-      <w:r>
-        <w:rPr>
-          <w:noProof/>
-        </w:rPr>
-        <w:drawing>
-          <wp:inline distT="0" distB="0" distL="0" distR="0" wp14:anchorId="33B24E95" wp14:editId="5A7D6F96">
-            <wp:extent cx="3343275" cy="533400"/>
-            <wp:effectExtent l="0" t="0" r="9525" b="0"/>
-            <wp:docPr id="21" name="Picture 21"/>
-            <wp:cNvGraphicFramePr>
-              <a:graphicFrameLocks xmlns:a="http://schemas.openxmlformats.org/drawingml/2006/main" noChangeAspect="1"/>
-            </wp:cNvGraphicFramePr>
-            <a:graphic xmlns:a="http://schemas.openxmlformats.org/drawingml/2006/main">
-              <a:graphicData uri="http://schemas.openxmlformats.org/drawingml/2006/picture">
-                <pic:pic xmlns:pic="http://schemas.openxmlformats.org/drawingml/2006/picture">
-                  <pic:nvPicPr>
-                    <pic:cNvPr id="1" name=""/>
-                    <pic:cNvPicPr/>
-                  </pic:nvPicPr>
-                  <pic:blipFill>
-                    <a:blip r:embed="rId12"/>
-                    <a:stretch>
-                      <a:fillRect/>
-                    </a:stretch>
-                  </pic:blipFill>
-                  <pic:spPr>
-                    <a:xfrm>
-                      <a:off x="0" y="0"/>
-                      <a:ext cx="3343275" cy="533400"/>
-                    </a:xfrm>
-                    <a:prstGeom prst="rect">
-                      <a:avLst/>
-                    </a:prstGeom>
-                  </pic:spPr>
-                </pic:pic>
-              </a:graphicData>
-            </a:graphic>
-          </wp:inline>
-        </w:drawing>
-      </w:r>
-    </w:p>
-    <w:p>
-      <w:bookmarkStart w:id="8" w:name="_GoBack"/>
-      <w:bookmarkEnd w:id="8"/>
-    </w:p>
     <w:sectPr>
-      <w:headerReference w:type="default" r:id="rId13"/>
-      <w:footerReference w:type="default" r:id="rId14"/>
+      <w:headerReference w:type="default" r:id="rId11"/>
+      <w:footerReference w:type="default" r:id="rId12"/>
       <w:pgSz w:w="12240" w:h="15840"/>
       <w:pgMar w:top="1440" w:right="1440" w:bottom="1440" w:left="1440" w:header="708" w:footer="708" w:gutter="0"/>
       <w:cols w:space="708"/>
@@ -2003,7 +2827,7 @@
           <w:rPr>
             <w:noProof/>
           </w:rPr>
-          <w:t>2</w:t>
+          <w:t>4</w:t>
         </w:r>
         <w:r>
           <w:rPr>
@@ -5739,6 +6563,95 @@
     </w:lvl>
   </w:abstractNum>
   <w:abstractNum w:abstractNumId="36" w15:restartNumberingAfterBreak="0">
+    <w:nsid w:val="6F6C4D29"/>
+    <w:multiLevelType w:val="hybridMultilevel"/>
+    <w:tmpl w:val="E77E6FA2"/>
+    <w:lvl w:ilvl="0" w:tplc="0409000F">
+      <w:start w:val="1"/>
+      <w:numFmt w:val="decimal"/>
+      <w:lvlText w:val="%1."/>
+      <w:lvlJc w:val="left"/>
+      <w:pPr>
+        <w:ind w:left="720" w:hanging="360"/>
+      </w:pPr>
+    </w:lvl>
+    <w:lvl w:ilvl="1" w:tplc="282A3D02">
+      <w:start w:val="1"/>
+      <w:numFmt w:val="lowerLetter"/>
+      <w:lvlText w:val="%2)"/>
+      <w:lvlJc w:val="left"/>
+      <w:pPr>
+        <w:ind w:left="1440" w:hanging="360"/>
+      </w:pPr>
+      <w:rPr>
+        <w:rFonts w:hint="default"/>
+      </w:rPr>
+    </w:lvl>
+    <w:lvl w:ilvl="2" w:tplc="0409001B" w:tentative="1">
+      <w:start w:val="1"/>
+      <w:numFmt w:val="lowerRoman"/>
+      <w:lvlText w:val="%3."/>
+      <w:lvlJc w:val="right"/>
+      <w:pPr>
+        <w:ind w:left="2160" w:hanging="180"/>
+      </w:pPr>
+    </w:lvl>
+    <w:lvl w:ilvl="3" w:tplc="0409000F" w:tentative="1">
+      <w:start w:val="1"/>
+      <w:numFmt w:val="decimal"/>
+      <w:lvlText w:val="%4."/>
+      <w:lvlJc w:val="left"/>
+      <w:pPr>
+        <w:ind w:left="2880" w:hanging="360"/>
+      </w:pPr>
+    </w:lvl>
+    <w:lvl w:ilvl="4" w:tplc="04090019" w:tentative="1">
+      <w:start w:val="1"/>
+      <w:numFmt w:val="lowerLetter"/>
+      <w:lvlText w:val="%5."/>
+      <w:lvlJc w:val="left"/>
+      <w:pPr>
+        <w:ind w:left="3600" w:hanging="360"/>
+      </w:pPr>
+    </w:lvl>
+    <w:lvl w:ilvl="5" w:tplc="0409001B" w:tentative="1">
+      <w:start w:val="1"/>
+      <w:numFmt w:val="lowerRoman"/>
+      <w:lvlText w:val="%6."/>
+      <w:lvlJc w:val="right"/>
+      <w:pPr>
+        <w:ind w:left="4320" w:hanging="180"/>
+      </w:pPr>
+    </w:lvl>
+    <w:lvl w:ilvl="6" w:tplc="0409000F" w:tentative="1">
+      <w:start w:val="1"/>
+      <w:numFmt w:val="decimal"/>
+      <w:lvlText w:val="%7."/>
+      <w:lvlJc w:val="left"/>
+      <w:pPr>
+        <w:ind w:left="5040" w:hanging="360"/>
+      </w:pPr>
+    </w:lvl>
+    <w:lvl w:ilvl="7" w:tplc="04090019" w:tentative="1">
+      <w:start w:val="1"/>
+      <w:numFmt w:val="lowerLetter"/>
+      <w:lvlText w:val="%8."/>
+      <w:lvlJc w:val="left"/>
+      <w:pPr>
+        <w:ind w:left="5760" w:hanging="360"/>
+      </w:pPr>
+    </w:lvl>
+    <w:lvl w:ilvl="8" w:tplc="0409001B" w:tentative="1">
+      <w:start w:val="1"/>
+      <w:numFmt w:val="lowerRoman"/>
+      <w:lvlText w:val="%9."/>
+      <w:lvlJc w:val="right"/>
+      <w:pPr>
+        <w:ind w:left="6480" w:hanging="180"/>
+      </w:pPr>
+    </w:lvl>
+  </w:abstractNum>
+  <w:abstractNum w:abstractNumId="37" w15:restartNumberingAfterBreak="0">
     <w:nsid w:val="7164694B"/>
     <w:multiLevelType w:val="hybridMultilevel"/>
     <w:tmpl w:val="B7F6E19E"/>
@@ -5827,7 +6740,7 @@
       </w:pPr>
     </w:lvl>
   </w:abstractNum>
-  <w:abstractNum w:abstractNumId="37" w15:restartNumberingAfterBreak="0">
+  <w:abstractNum w:abstractNumId="38" w15:restartNumberingAfterBreak="0">
     <w:nsid w:val="74076FAE"/>
     <w:multiLevelType w:val="hybridMultilevel"/>
     <w:tmpl w:val="0304F4EC"/>
@@ -5916,7 +6829,7 @@
       </w:pPr>
     </w:lvl>
   </w:abstractNum>
-  <w:abstractNum w:abstractNumId="38" w15:restartNumberingAfterBreak="0">
+  <w:abstractNum w:abstractNumId="39" w15:restartNumberingAfterBreak="0">
     <w:nsid w:val="75EF330A"/>
     <w:multiLevelType w:val="hybridMultilevel"/>
     <w:tmpl w:val="63981F4E"/>
@@ -6029,7 +6942,7 @@
       </w:rPr>
     </w:lvl>
   </w:abstractNum>
-  <w:abstractNum w:abstractNumId="39" w15:restartNumberingAfterBreak="0">
+  <w:abstractNum w:abstractNumId="40" w15:restartNumberingAfterBreak="0">
     <w:nsid w:val="76A557FF"/>
     <w:multiLevelType w:val="multilevel"/>
     <w:tmpl w:val="147E7338"/>
@@ -6178,7 +7091,7 @@
       </w:rPr>
     </w:lvl>
   </w:abstractNum>
-  <w:abstractNum w:abstractNumId="40" w15:restartNumberingAfterBreak="0">
+  <w:abstractNum w:abstractNumId="41" w15:restartNumberingAfterBreak="0">
     <w:nsid w:val="798418D8"/>
     <w:multiLevelType w:val="hybridMultilevel"/>
     <w:tmpl w:val="A32E9E78"/>
@@ -6291,7 +7204,7 @@
       </w:rPr>
     </w:lvl>
   </w:abstractNum>
-  <w:abstractNum w:abstractNumId="41" w15:restartNumberingAfterBreak="0">
+  <w:abstractNum w:abstractNumId="42" w15:restartNumberingAfterBreak="0">
     <w:nsid w:val="7E0D0E32"/>
     <w:multiLevelType w:val="hybridMultilevel"/>
     <w:tmpl w:val="FAC4BE92"/>
@@ -6380,7 +7293,7 @@
       </w:pPr>
     </w:lvl>
   </w:abstractNum>
-  <w:abstractNum w:abstractNumId="42" w15:restartNumberingAfterBreak="0">
+  <w:abstractNum w:abstractNumId="43" w15:restartNumberingAfterBreak="0">
     <w:nsid w:val="7F972181"/>
     <w:multiLevelType w:val="multilevel"/>
     <w:tmpl w:val="BFC22396"/>
@@ -6505,13 +7418,13 @@
     <w:abstractNumId w:val="6"/>
   </w:num>
   <w:num w:numId="2">
-    <w:abstractNumId w:val="38"/>
+    <w:abstractNumId w:val="39"/>
   </w:num>
   <w:num w:numId="3">
     <w:abstractNumId w:val="1"/>
   </w:num>
   <w:num w:numId="4">
-    <w:abstractNumId w:val="36"/>
+    <w:abstractNumId w:val="37"/>
   </w:num>
   <w:num w:numId="5">
     <w:abstractNumId w:val="35"/>
@@ -6553,10 +7466,10 @@
     <w:abstractNumId w:val="10"/>
   </w:num>
   <w:num w:numId="18">
-    <w:abstractNumId w:val="41"/>
+    <w:abstractNumId w:val="42"/>
   </w:num>
   <w:num w:numId="19">
-    <w:abstractNumId w:val="37"/>
+    <w:abstractNumId w:val="38"/>
   </w:num>
   <w:num w:numId="20">
     <w:abstractNumId w:val="18"/>
@@ -6601,7 +7514,7 @@
     <w:abstractNumId w:val="34"/>
   </w:num>
   <w:num w:numId="34">
-    <w:abstractNumId w:val="42"/>
+    <w:abstractNumId w:val="43"/>
   </w:num>
   <w:num w:numId="35">
     <w:abstractNumId w:val="15"/>
@@ -6610,7 +7523,7 @@
     <w:abstractNumId w:val="17"/>
   </w:num>
   <w:num w:numId="37">
-    <w:abstractNumId w:val="39"/>
+    <w:abstractNumId w:val="40"/>
     <w:lvlOverride w:ilvl="0">
       <w:lvl w:ilvl="0">
         <w:numFmt w:val="bullet"/>
@@ -6645,7 +7558,10 @@
     <w:abstractNumId w:val="2"/>
   </w:num>
   <w:num w:numId="43">
-    <w:abstractNumId w:val="40"/>
+    <w:abstractNumId w:val="41"/>
+  </w:num>
+  <w:num w:numId="44">
+    <w:abstractNumId w:val="36"/>
   </w:num>
 </w:numbering>
 </file>
@@ -7134,6 +8050,7 @@
   <w:style w:type="character" w:default="1" w:styleId="DefaultParagraphFont">
     <w:name w:val="Default Paragraph Font"/>
     <w:uiPriority w:val="1"/>
+    <w:semiHidden/>
     <w:unhideWhenUsed/>
   </w:style>
   <w:style w:type="table" w:default="1" w:styleId="TableNormal">
@@ -7797,7 +8714,7 @@
 </file>
 
 <file path=customXml/itemProps1.xml><?xml version="1.0" encoding="utf-8"?>
-<ds:datastoreItem xmlns:ds="http://schemas.openxmlformats.org/officeDocument/2006/customXml" ds:itemID="{8DDA92D4-9B5B-4312-993A-64755F5D6E0A}">
+<ds:datastoreItem xmlns:ds="http://schemas.openxmlformats.org/officeDocument/2006/customXml" ds:itemID="{422F6338-4ACD-4954-9242-663A7E479997}">
   <ds:schemaRefs>
     <ds:schemaRef ds:uri="http://schemas.openxmlformats.org/officeDocument/2006/bibliography"/>
   </ds:schemaRefs>

</xml_diff>